<commit_message>
Weiteres zu den Poster-Texten.
</commit_message>
<xml_diff>
--- a/release/Food-Opera Text.docx
+++ b/release/Food-Opera Text.docx
@@ -39,13 +39,39 @@
         <w:rPr>
           <w:lang w:val="en-US"/>
         </w:rPr>
-        <w:t xml:space="preserve">receive more attention than others, some are despised, some are venerated and some are ignored. With this poster we try to </w:t>
-      </w:r>
-      <w:r>
-        <w:rPr>
-          <w:lang w:val="en-US"/>
-        </w:rPr>
-        <w:t>show that being narrow-minded regarding nourishment also narrows the possible nutrition intake and the healthy combinations or substitutes that are easily available</w:t>
+        <w:t xml:space="preserve">receive more attention than others, some are despised, some are venerated and some are ignored. With this </w:t>
+      </w:r>
+      <w:proofErr w:type="gramStart"/>
+      <w:r>
+        <w:rPr>
+          <w:lang w:val="en-US"/>
+        </w:rPr>
+        <w:t>poster</w:t>
+      </w:r>
+      <w:proofErr w:type="gramEnd"/>
+      <w:r>
+        <w:rPr>
+          <w:lang w:val="en-US"/>
+        </w:rPr>
+        <w:t xml:space="preserve"> we </w:t>
+      </w:r>
+      <w:r>
+        <w:rPr>
+          <w:lang w:val="en-US"/>
+        </w:rPr>
+        <w:t xml:space="preserve">show that being narrow-minded regarding nourishment also narrows </w:t>
+      </w:r>
+      <w:r>
+        <w:rPr>
+          <w:lang w:val="en-US"/>
+        </w:rPr>
+        <w:t>one’s</w:t>
+      </w:r>
+      <w:r>
+        <w:rPr>
+          <w:lang w:val="en-US"/>
+        </w:rPr>
+        <w:t xml:space="preserve"> possible nutrition intake and the healthy combinations or substitutes that are easily available</w:t>
       </w:r>
       <w:r>
         <w:rPr>
@@ -57,7 +83,7 @@
         <w:rPr>
           <w:lang w:val="en-US"/>
         </w:rPr>
-        <w:t>to everyone including (but especially hipsters).</w:t>
+        <w:t>to everyone.</w:t>
       </w:r>
     </w:p>
     <w:p>
@@ -82,22 +108,81 @@
     <w:p>
       <w:pPr>
         <w:rPr>
+          <w:b/>
           <w:lang w:val="en-US"/>
         </w:rPr>
       </w:pPr>
+      <w:r>
+        <w:rPr>
+          <w:b/>
+          <w:lang w:val="en-US"/>
+        </w:rPr>
+        <w:t>Goal</w:t>
+      </w:r>
     </w:p>
     <w:p>
       <w:pPr>
         <w:rPr>
+          <w:lang w:val="en-US"/>
+        </w:rPr>
+      </w:pPr>
+      <w:r>
+        <w:rPr>
+          <w:lang w:val="en-US"/>
+        </w:rPr>
+        <w:t xml:space="preserve">The goal is to show the viewer </w:t>
+      </w:r>
+      <w:r>
+        <w:rPr>
+          <w:lang w:val="en-US"/>
+        </w:rPr>
+        <w:t xml:space="preserve">the basic correlation between food nutrition contents and energy content in the main visualization. With that as a reference some specific foods are shown </w:t>
+      </w:r>
+      <w:r>
+        <w:rPr>
+          <w:lang w:val="en-US"/>
+        </w:rPr>
+        <w:t>in more detail to highlight</w:t>
+      </w:r>
+      <w:r>
+        <w:rPr>
+          <w:lang w:val="en-US"/>
+        </w:rPr>
+        <w:t xml:space="preserve"> outsiders, </w:t>
+      </w:r>
+      <w:r>
+        <w:rPr>
+          <w:lang w:val="en-US"/>
+        </w:rPr>
+        <w:t>possible friendships</w:t>
+      </w:r>
+      <w:r>
+        <w:rPr>
+          <w:lang w:val="en-US"/>
+        </w:rPr>
+        <w:t xml:space="preserve"> but also adversarial relations between different foods from different categories that compete. </w:t>
+      </w:r>
+    </w:p>
+    <w:p>
+      <w:pPr>
+        <w:rPr>
           <w:b/>
           <w:lang w:val="en-US"/>
         </w:rPr>
       </w:pPr>
-      <w:r>
+    </w:p>
+    <w:p>
+      <w:pPr>
         <w:rPr>
           <w:b/>
           <w:lang w:val="en-US"/>
         </w:rPr>
+      </w:pPr>
+      <w:r>
+        <w:rPr>
+          <w:b/>
+          <w:lang w:val="en-US"/>
+        </w:rPr>
         <w:t>The data and the p</w:t>
       </w:r>
       <w:r>
@@ -161,13 +246,14 @@
         <w:rPr>
           <w:lang w:val="en-US"/>
         </w:rPr>
-        <w:t>961</w:t>
-      </w:r>
-      <w:r>
-        <w:rPr>
-          <w:lang w:val="en-US"/>
-        </w:rPr>
-        <w:t xml:space="preserve"> generic and 9617</w:t>
+        <w:t xml:space="preserve">961 generic and </w:t>
+      </w:r>
+      <w:bookmarkStart w:id="0" w:name="_GoBack"/>
+      <w:r>
+        <w:rPr>
+          <w:lang w:val="en-US"/>
+        </w:rPr>
+        <w:t>9617</w:t>
       </w:r>
       <w:r>
         <w:rPr>
@@ -185,7 +271,14 @@
         <w:rPr>
           <w:lang w:val="en-US"/>
         </w:rPr>
-        <w:t>To produce more general information from our analysis w</w:t>
+        <w:t xml:space="preserve">To </w:t>
+      </w:r>
+      <w:bookmarkEnd w:id="0"/>
+      <w:r>
+        <w:rPr>
+          <w:lang w:val="en-US"/>
+        </w:rPr>
+        <w:t>produce more general information from our analysis w</w:t>
       </w:r>
       <w:r>
         <w:rPr>
@@ -197,6 +290,7 @@
     <w:p>
       <w:pPr>
         <w:rPr>
+          <w:color w:val="FF0000"/>
           <w:lang w:val="en-US"/>
         </w:rPr>
       </w:pPr>
@@ -204,7 +298,31 @@
         <w:rPr>
           <w:lang w:val="en-US"/>
         </w:rPr>
-        <w:t>The problem at hand was comparing a lot of data points with more than three available dimension for which parallel coordinates are of great use. Exploration was done with a freely available d3.js implementation</w:t>
+        <w:t xml:space="preserve">The problem at hand was comparing a lot of data points with more than three available dimension for which </w:t>
+      </w:r>
+      <w:r>
+        <w:rPr>
+          <w:lang w:val="en-US"/>
+        </w:rPr>
+        <w:t xml:space="preserve">the </w:t>
+      </w:r>
+      <w:r>
+        <w:rPr>
+          <w:lang w:val="en-US"/>
+        </w:rPr>
+        <w:t xml:space="preserve">parallel coordinates </w:t>
+      </w:r>
+      <w:r>
+        <w:rPr>
+          <w:lang w:val="en-US"/>
+        </w:rPr>
+        <w:t xml:space="preserve">visualization was chosen and is </w:t>
+      </w:r>
+      <w:r>
+        <w:rPr>
+          <w:lang w:val="en-US"/>
+        </w:rPr>
+        <w:t>of great use. Exploration was done with a freely available d3.js implementation of parallel coordinates</w:t>
       </w:r>
       <w:r>
         <w:rPr>
@@ -217,7 +335,25 @@
         <w:rPr>
           <w:lang w:val="en-US"/>
         </w:rPr>
-        <w:t xml:space="preserve"> of parallel coordinates which we enhanced with </w:t>
+        <w:t xml:space="preserve"> which we </w:t>
+      </w:r>
+      <w:r>
+        <w:rPr>
+          <w:lang w:val="en-US"/>
+        </w:rPr>
+        <w:t>adapted</w:t>
+      </w:r>
+      <w:r>
+        <w:rPr>
+          <w:lang w:val="en-US"/>
+        </w:rPr>
+        <w:t xml:space="preserve"> </w:t>
+      </w:r>
+      <w:r>
+        <w:rPr>
+          <w:lang w:val="en-US"/>
+        </w:rPr>
+        <w:t xml:space="preserve">to allow </w:t>
       </w:r>
       <w:r>
         <w:rPr>
@@ -237,6 +373,18 @@
         </w:rPr>
         <w:t xml:space="preserve"> filtering and coloring.</w:t>
       </w:r>
+      <w:r>
+        <w:rPr>
+          <w:lang w:val="en-US"/>
+        </w:rPr>
+        <w:br/>
+      </w:r>
+      <w:r>
+        <w:rPr>
+          <w:lang w:val="en-US"/>
+        </w:rPr>
+        <w:t>In the exploration a few interesting foods and connections between foods where found and chosen for the actual visualization.</w:t>
+      </w:r>
     </w:p>
     <w:p>
       <w:pPr>
@@ -254,31 +402,14 @@
         <w:rPr>
           <w:lang w:val="en-US"/>
         </w:rPr>
-        <w:t xml:space="preserve"> the spider chart was chosen as the main visualization. It allows direct comparison of different foods </w:t>
-      </w:r>
-      <w:r>
-        <w:rPr>
-          <w:lang w:val="en-US"/>
-        </w:rPr>
-        <w:t>more easily.</w:t>
-      </w:r>
-    </w:p>
-    <w:p>
-      <w:pPr>
-        <w:rPr>
-          <w:color w:val="FF0000"/>
-          <w:lang w:val="en-US"/>
-        </w:rPr>
-      </w:pPr>
-      <w:r>
-        <w:rPr>
-          <w:color w:val="FF0000"/>
-          <w:lang w:val="en-US"/>
-        </w:rPr>
-        <w:t>Auswahl der Stories.</w:t>
-      </w:r>
-      <w:bookmarkStart w:id="0" w:name="_GoBack"/>
-      <w:bookmarkEnd w:id="0"/>
+        <w:t xml:space="preserve"> the spider chart was chose</w:t>
+      </w:r>
+      <w:r>
+        <w:rPr>
+          <w:lang w:val="en-US"/>
+        </w:rPr>
+        <w:t>n as the main visualization. It’s more intuitive when comparing a small number of data.</w:t>
+      </w:r>
     </w:p>
     <w:sectPr>
       <w:pgSz w:w="11900" w:h="16840"/>
@@ -368,11 +499,75 @@
         </w:rPr>
         <w:t xml:space="preserve">The </w:t>
       </w:r>
+      <w:proofErr w:type="spellStart"/>
       <w:r>
         <w:rPr>
           <w:lang w:val="de-DE"/>
         </w:rPr>
-        <w:t>database is maintained by the Bundesamtes für Lebensmittelsicherheit und Veterinärwesen BLV.</w:t>
+        <w:t>database</w:t>
+      </w:r>
+      <w:proofErr w:type="spellEnd"/>
+      <w:r>
+        <w:rPr>
+          <w:lang w:val="de-DE"/>
+        </w:rPr>
+        <w:t xml:space="preserve"> </w:t>
+      </w:r>
+      <w:proofErr w:type="spellStart"/>
+      <w:r>
+        <w:rPr>
+          <w:lang w:val="de-DE"/>
+        </w:rPr>
+        <w:t>is</w:t>
+      </w:r>
+      <w:proofErr w:type="spellEnd"/>
+      <w:r>
+        <w:rPr>
+          <w:lang w:val="de-DE"/>
+        </w:rPr>
+        <w:t xml:space="preserve"> </w:t>
+      </w:r>
+      <w:proofErr w:type="spellStart"/>
+      <w:r>
+        <w:rPr>
+          <w:lang w:val="de-DE"/>
+        </w:rPr>
+        <w:t>maintained</w:t>
+      </w:r>
+      <w:proofErr w:type="spellEnd"/>
+      <w:r>
+        <w:rPr>
+          <w:lang w:val="de-DE"/>
+        </w:rPr>
+        <w:t xml:space="preserve"> </w:t>
+      </w:r>
+      <w:proofErr w:type="spellStart"/>
+      <w:r>
+        <w:rPr>
+          <w:lang w:val="de-DE"/>
+        </w:rPr>
+        <w:t>by</w:t>
+      </w:r>
+      <w:proofErr w:type="spellEnd"/>
+      <w:r>
+        <w:rPr>
+          <w:lang w:val="de-DE"/>
+        </w:rPr>
+        <w:t xml:space="preserve"> </w:t>
+      </w:r>
+      <w:proofErr w:type="spellStart"/>
+      <w:r>
+        <w:rPr>
+          <w:lang w:val="de-DE"/>
+        </w:rPr>
+        <w:t>the</w:t>
+      </w:r>
+      <w:proofErr w:type="spellEnd"/>
+      <w:r>
+        <w:rPr>
+          <w:lang w:val="de-DE"/>
+        </w:rPr>
+        <w:t xml:space="preserve"> Bundesamtes für Lebensmittelsicherheit und Veterinärwesen BLV.</w:t>
       </w:r>
     </w:p>
     <w:p>
@@ -396,10 +591,7 @@
         <w:footnoteRef/>
       </w:r>
       <w:r>
-        <w:t xml:space="preserve"> </w:t>
-      </w:r>
-      <w:r>
-        <w:t xml:space="preserve">Source: </w:t>
+        <w:t xml:space="preserve"> Source: </w:t>
       </w:r>
       <w:hyperlink r:id="rId2" w:history="1">
         <w:r>
@@ -1150,7 +1342,7 @@
 </file>
 
 <file path=customXml/itemProps1.xml><?xml version="1.0" encoding="utf-8"?>
-<ds:datastoreItem xmlns:ds="http://schemas.openxmlformats.org/officeDocument/2006/customXml" ds:itemID="{C23066E5-CE5F-BB45-8DE9-19B6750BABF5}">
+<ds:datastoreItem xmlns:ds="http://schemas.openxmlformats.org/officeDocument/2006/customXml" ds:itemID="{A53E90BB-4262-6F47-88A6-8B1CB0570FD8}">
   <ds:schemaRefs>
     <ds:schemaRef ds:uri="http://schemas.openxmlformats.org/officeDocument/2006/bibliography"/>
   </ds:schemaRefs>

</xml_diff>

<commit_message>
Some text adjustments and added an alternative text for the main chart.
</commit_message>
<xml_diff>
--- a/release/Food-Opera Text.docx
+++ b/release/Food-Opera Text.docx
@@ -78,7 +78,35 @@
         <w:rPr>
           <w:lang w:val="en-US"/>
         </w:rPr>
-        <w:t xml:space="preserve"> possible nutrition intake and the healthy combinations or substitutes that are easily available</w:t>
+        <w:t xml:space="preserve"> possible </w:t>
+      </w:r>
+      <w:del w:id="0" w:author="Claude Mueller" w:date="2017-05-08T21:00:00Z">
+        <w:r>
+          <w:rPr>
+            <w:lang w:val="en-US"/>
+          </w:rPr>
+          <w:delText xml:space="preserve">nutrition </w:delText>
+        </w:r>
+      </w:del>
+      <w:ins w:id="1" w:author="Claude Mueller" w:date="2017-05-08T21:00:00Z">
+        <w:r>
+          <w:rPr>
+            <w:lang w:val="en-US"/>
+          </w:rPr>
+          <w:t>nutrient</w:t>
+        </w:r>
+        <w:r>
+          <w:rPr>
+            <w:lang w:val="en-US"/>
+          </w:rPr>
+          <w:t xml:space="preserve"> </w:t>
+        </w:r>
+      </w:ins>
+      <w:r>
+        <w:rPr>
+          <w:lang w:val="en-US"/>
+        </w:rPr>
+        <w:t>intake and the healthy combinations or substitutes that are easily available</w:t>
       </w:r>
       <w:r>
         <w:rPr>
@@ -137,13 +165,93 @@
         <w:rPr>
           <w:lang w:val="en-US"/>
         </w:rPr>
-        <w:t xml:space="preserve">The goal is to show the viewer </w:t>
-      </w:r>
-      <w:r>
-        <w:rPr>
-          <w:lang w:val="en-US"/>
-        </w:rPr>
-        <w:t xml:space="preserve">the basic correlation between food nutrition contents and energy content in the main visualization. With that as a reference some specific foods are shown </w:t>
+        <w:t xml:space="preserve">The goal </w:t>
+      </w:r>
+      <w:ins w:id="2" w:author="Claude Mueller" w:date="2017-05-08T21:00:00Z">
+        <w:r>
+          <w:rPr>
+            <w:lang w:val="en-US"/>
+          </w:rPr>
+          <w:t xml:space="preserve">of the </w:t>
+        </w:r>
+      </w:ins>
+      <w:ins w:id="3" w:author="Claude Mueller" w:date="2017-05-08T21:02:00Z">
+        <w:r>
+          <w:rPr>
+            <w:lang w:val="en-US"/>
+          </w:rPr>
+          <w:t>main</w:t>
+        </w:r>
+      </w:ins>
+      <w:ins w:id="4" w:author="Claude Mueller" w:date="2017-05-08T21:00:00Z">
+        <w:r>
+          <w:rPr>
+            <w:lang w:val="en-US"/>
+          </w:rPr>
+          <w:t xml:space="preserve"> chart</w:t>
+        </w:r>
+      </w:ins>
+      <w:del w:id="5" w:author="Claude Mueller" w:date="2017-05-08T21:00:00Z">
+        <w:r>
+          <w:rPr>
+            <w:lang w:val="en-US"/>
+          </w:rPr>
+          <w:delText>is to show the viewer</w:delText>
+        </w:r>
+      </w:del>
+      <w:r>
+        <w:rPr>
+          <w:lang w:val="en-US"/>
+        </w:rPr>
+        <w:t xml:space="preserve"> </w:t>
+      </w:r>
+      <w:r>
+        <w:rPr>
+          <w:lang w:val="en-US"/>
+        </w:rPr>
+        <w:t xml:space="preserve">the basic correlation between </w:t>
+      </w:r>
+      <w:del w:id="6" w:author="Claude Mueller" w:date="2017-05-08T21:00:00Z">
+        <w:r>
+          <w:rPr>
+            <w:lang w:val="en-US"/>
+          </w:rPr>
+          <w:delText xml:space="preserve">food nutrition </w:delText>
+        </w:r>
+      </w:del>
+      <w:ins w:id="7" w:author="Claude Mueller" w:date="2017-05-08T21:00:00Z">
+        <w:r>
+          <w:rPr>
+            <w:lang w:val="en-US"/>
+          </w:rPr>
+          <w:t>nutrient</w:t>
+        </w:r>
+        <w:r>
+          <w:rPr>
+            <w:lang w:val="en-US"/>
+          </w:rPr>
+          <w:t xml:space="preserve"> </w:t>
+        </w:r>
+      </w:ins>
+      <w:r>
+        <w:rPr>
+          <w:lang w:val="en-US"/>
+        </w:rPr>
+        <w:t>contents and energy content</w:t>
+      </w:r>
+      <w:del w:id="8" w:author="Claude Mueller" w:date="2017-05-08T21:01:00Z">
+        <w:r>
+          <w:rPr>
+            <w:lang w:val="en-US"/>
+          </w:rPr>
+          <w:delText xml:space="preserve"> in the main visualization</w:delText>
+        </w:r>
+      </w:del>
+      <w:r>
+        <w:rPr>
+          <w:lang w:val="en-US"/>
+        </w:rPr>
+        <w:t xml:space="preserve">. With that as a reference some specific foods are shown </w:t>
       </w:r>
       <w:r>
         <w:rPr>
@@ -167,8 +275,24 @@
         <w:rPr>
           <w:lang w:val="en-US"/>
         </w:rPr>
-        <w:t xml:space="preserve"> but also adversarial relations between different foods from different categories that compete. </w:t>
-      </w:r>
+        <w:t xml:space="preserve"> </w:t>
+      </w:r>
+      <w:ins w:id="9" w:author="Claude Mueller" w:date="2017-05-08T21:01:00Z">
+        <w:r>
+          <w:rPr>
+            <w:lang w:val="en-US"/>
+          </w:rPr>
+          <w:t>but also competing foods from different categories.</w:t>
+        </w:r>
+      </w:ins>
+      <w:del w:id="10" w:author="Claude Mueller" w:date="2017-05-08T21:01:00Z">
+        <w:r>
+          <w:rPr>
+            <w:lang w:val="en-US"/>
+          </w:rPr>
+          <w:delText xml:space="preserve">but also adversarial relations between different foods from different categories that compete. </w:delText>
+        </w:r>
+      </w:del>
     </w:p>
     <w:p>
       <w:pPr>
@@ -181,15 +305,79 @@
     <w:p>
       <w:pPr>
         <w:rPr>
+          <w:ins w:id="11" w:author="Claude Mueller" w:date="2017-05-08T21:02:00Z"/>
           <w:b/>
           <w:lang w:val="en-US"/>
         </w:rPr>
       </w:pPr>
-      <w:r>
-        <w:rPr>
+      <w:ins w:id="12" w:author="Claude Mueller" w:date="2017-05-08T21:02:00Z">
+        <w:r>
+          <w:rPr>
+            <w:b/>
+            <w:lang w:val="en-US"/>
+          </w:rPr>
+          <w:t>Main chart</w:t>
+        </w:r>
+      </w:ins>
+    </w:p>
+    <w:p>
+      <w:pPr>
+        <w:rPr>
+          <w:ins w:id="13" w:author="Claude Mueller" w:date="2017-05-08T21:02:00Z"/>
+          <w:lang w:val="en-US"/>
+        </w:rPr>
+      </w:pPr>
+      <w:ins w:id="14" w:author="Claude Mueller" w:date="2017-05-08T21:02:00Z">
+        <w:r>
+          <w:rPr>
+            <w:lang w:val="en-US"/>
+          </w:rPr>
+          <w:t xml:space="preserve">Ordered by amount of energy contained and colored according to the category they belong to, the foods in this selection show first and foremost the correlation between energy content and nutrient composition. </w:t>
+        </w:r>
+        <w:r>
+          <w:rPr>
+            <w:lang w:val="en-US"/>
+          </w:rPr>
+          <w:br/>
+          <w:t xml:space="preserve">The energy starts to increase with the decreasing amount of water. The </w:t>
+        </w:r>
+        <w:proofErr w:type="spellStart"/>
+        <w:r>
+          <w:rPr>
+            <w:lang w:val="en-US"/>
+          </w:rPr>
+          <w:t>energetical</w:t>
+        </w:r>
+        <w:proofErr w:type="spellEnd"/>
+        <w:r>
+          <w:rPr>
+            <w:lang w:val="en-US"/>
+          </w:rPr>
+          <w:t xml:space="preserve"> midfield is mainly made up of Cereals containing big portions of starch, followed by processed sweets containing mainly sugar and fat which proves to be just the right combination for our palate. And in the end - to maximize the energy content - all nutrients make way for fat.</w:t>
+        </w:r>
+      </w:ins>
+    </w:p>
+    <w:p>
+      <w:pPr>
+        <w:rPr>
+          <w:ins w:id="15" w:author="Claude Mueller" w:date="2017-05-08T21:02:00Z"/>
           <w:b/>
           <w:lang w:val="en-US"/>
         </w:rPr>
+      </w:pPr>
+    </w:p>
+    <w:p>
+      <w:pPr>
+        <w:rPr>
+          <w:b/>
+          <w:lang w:val="en-US"/>
+        </w:rPr>
+      </w:pPr>
+      <w:r>
+        <w:rPr>
+          <w:b/>
+          <w:lang w:val="en-US"/>
+        </w:rPr>
         <w:t>The data and the p</w:t>
       </w:r>
       <w:r>
@@ -226,7 +414,7 @@
       </w:r>
       <w:r>
         <w:rPr>
-          <w:rStyle w:val="Funotenzeichen"/>
+          <w:rStyle w:val="FootnoteReference"/>
           <w:lang w:val="en-US"/>
         </w:rPr>
         <w:footnoteReference w:id="1"/>
@@ -265,7 +453,37 @@
         <w:rPr>
           <w:lang w:val="en-US"/>
         </w:rPr>
-        <w:t xml:space="preserve"> foods are stored with their nutritional contents like sugar, protein or vitamins. </w:t>
+        <w:t xml:space="preserve"> foods are stored with their </w:t>
+      </w:r>
+      <w:del w:id="25" w:author="Claude Mueller" w:date="2017-05-08T21:03:00Z">
+        <w:r>
+          <w:rPr>
+            <w:lang w:val="en-US"/>
+          </w:rPr>
+          <w:delText xml:space="preserve">nutritional </w:delText>
+        </w:r>
+      </w:del>
+      <w:ins w:id="26" w:author="Claude Mueller" w:date="2017-05-08T21:03:00Z">
+        <w:r>
+          <w:rPr>
+            <w:lang w:val="en-US"/>
+          </w:rPr>
+          <w:t>nutrient</w:t>
+        </w:r>
+        <w:bookmarkStart w:id="27" w:name="_GoBack"/>
+        <w:bookmarkEnd w:id="27"/>
+        <w:r>
+          <w:rPr>
+            <w:lang w:val="en-US"/>
+          </w:rPr>
+          <w:t xml:space="preserve"> </w:t>
+        </w:r>
+      </w:ins>
+      <w:r>
+        <w:rPr>
+          <w:lang w:val="en-US"/>
+        </w:rPr>
+        <w:t xml:space="preserve">contents like sugar, protein or vitamins. </w:t>
       </w:r>
       <w:r>
         <w:rPr>
@@ -311,7 +529,7 @@
         </w:rPr>
         <w:t xml:space="preserve">visualization was chosen and </w:t>
       </w:r>
-      <w:del w:id="9" w:author="Oesch Jonas" w:date="2017-05-08T10:37:00Z">
+      <w:del w:id="28" w:author="Oesch Jonas" w:date="2017-05-08T10:37:00Z">
         <w:r>
           <w:rPr>
             <w:lang w:val="en-US"/>
@@ -319,7 +537,7 @@
           <w:delText xml:space="preserve">is </w:delText>
         </w:r>
       </w:del>
-      <w:ins w:id="10" w:author="Oesch Jonas" w:date="2017-05-08T10:37:00Z">
+      <w:ins w:id="29" w:author="Oesch Jonas" w:date="2017-05-08T10:37:00Z">
         <w:r>
           <w:rPr>
             <w:lang w:val="en-US"/>
@@ -335,7 +553,7 @@
       </w:r>
       <w:r>
         <w:rPr>
-          <w:rStyle w:val="Funotenzeichen"/>
+          <w:rStyle w:val="FootnoteReference"/>
           <w:lang w:val="en-US"/>
         </w:rPr>
         <w:footnoteReference w:id="2"/>
@@ -388,7 +606,7 @@
         </w:rPr>
         <w:br/>
       </w:r>
-      <w:del w:id="18" w:author="Oesch Jonas" w:date="2017-05-08T10:37:00Z">
+      <w:del w:id="37" w:author="Oesch Jonas" w:date="2017-05-08T10:37:00Z">
         <w:r>
           <w:rPr>
             <w:lang w:val="en-US"/>
@@ -396,7 +614,7 @@
           <w:delText xml:space="preserve">In </w:delText>
         </w:r>
       </w:del>
-      <w:ins w:id="19" w:author="Oesch Jonas" w:date="2017-05-08T10:37:00Z">
+      <w:ins w:id="38" w:author="Oesch Jonas" w:date="2017-05-08T10:37:00Z">
         <w:r>
           <w:rPr>
             <w:lang w:val="en-US"/>
@@ -410,7 +628,7 @@
         </w:rPr>
         <w:t xml:space="preserve">the exploration a few interesting foods and connections between foods where found and chosen for the </w:t>
       </w:r>
-      <w:del w:id="20" w:author="Oesch Jonas" w:date="2017-05-08T10:38:00Z">
+      <w:del w:id="39" w:author="Oesch Jonas" w:date="2017-05-08T10:38:00Z">
         <w:r>
           <w:rPr>
             <w:lang w:val="en-US"/>
@@ -418,7 +636,7 @@
           <w:delText xml:space="preserve">actual </w:delText>
         </w:r>
       </w:del>
-      <w:ins w:id="21" w:author="Oesch Jonas" w:date="2017-05-08T10:38:00Z">
+      <w:ins w:id="40" w:author="Oesch Jonas" w:date="2017-05-08T10:38:00Z">
         <w:r>
           <w:rPr>
             <w:lang w:val="en-US"/>
@@ -442,7 +660,7 @@
     <w:p>
       <w:pPr>
         <w:rPr>
-          <w:ins w:id="22" w:author="Oesch Jonas" w:date="2017-05-05T14:52:00Z"/>
+          <w:ins w:id="41" w:author="Oesch Jonas" w:date="2017-05-05T14:52:00Z"/>
           <w:lang w:val="en-US"/>
         </w:rPr>
       </w:pPr>
@@ -452,7 +670,7 @@
         </w:rPr>
         <w:t xml:space="preserve">Because parallel coordinates are not intuitive for the uninvolved </w:t>
       </w:r>
-      <w:del w:id="23" w:author="Oesch Jonas" w:date="2017-05-05T14:51:00Z">
+      <w:del w:id="42" w:author="Oesch Jonas" w:date="2017-05-05T14:51:00Z">
         <w:r>
           <w:rPr>
             <w:lang w:val="en-US"/>
@@ -466,7 +684,7 @@
           <w:delText xml:space="preserve"> </w:delText>
         </w:r>
       </w:del>
-      <w:ins w:id="24" w:author="Oesch Jonas" w:date="2017-05-05T14:51:00Z">
+      <w:ins w:id="43" w:author="Oesch Jonas" w:date="2017-05-05T14:51:00Z">
         <w:r>
           <w:rPr>
             <w:lang w:val="en-US"/>
@@ -486,7 +704,7 @@
         </w:rPr>
         <w:t>n as the main visualization</w:t>
       </w:r>
-      <w:ins w:id="25" w:author="Oesch Jonas" w:date="2017-05-08T10:47:00Z">
+      <w:ins w:id="44" w:author="Oesch Jonas" w:date="2017-05-08T10:47:00Z">
         <w:r>
           <w:rPr>
             <w:lang w:val="en-US"/>
@@ -494,10 +712,10 @@
           <w:t xml:space="preserve"> and realized in d3.js</w:t>
         </w:r>
       </w:ins>
-      <w:ins w:id="26" w:author="Oesch Jonas" w:date="2017-05-08T10:48:00Z">
-        <w:r>
-          <w:rPr>
-            <w:rStyle w:val="Funotenzeichen"/>
+      <w:ins w:id="45" w:author="Oesch Jonas" w:date="2017-05-08T10:48:00Z">
+        <w:r>
+          <w:rPr>
+            <w:rStyle w:val="FootnoteReference"/>
             <w:lang w:val="en-US"/>
           </w:rPr>
           <w:footnoteReference w:id="3"/>
@@ -509,7 +727,7 @@
         </w:rPr>
         <w:t xml:space="preserve">. </w:t>
       </w:r>
-      <w:del w:id="33" w:author="Oesch Jonas" w:date="2017-05-05T14:51:00Z">
+      <w:del w:id="52" w:author="Oesch Jonas" w:date="2017-05-05T14:51:00Z">
         <w:r>
           <w:rPr>
             <w:lang w:val="en-US"/>
@@ -517,7 +735,7 @@
           <w:delText>It’s more intuitive when comparing a small number of data.</w:delText>
         </w:r>
       </w:del>
-      <w:ins w:id="34" w:author="Oesch Jonas" w:date="2017-05-05T14:51:00Z">
+      <w:ins w:id="53" w:author="Oesch Jonas" w:date="2017-05-05T14:51:00Z">
         <w:r>
           <w:rPr>
             <w:lang w:val="en-US"/>
@@ -525,7 +743,7 @@
           <w:t xml:space="preserve">This creates a characteristic shape for every food that is representative of its character. </w:t>
         </w:r>
       </w:ins>
-      <w:ins w:id="35" w:author="Oesch Jonas" w:date="2017-05-05T14:52:00Z">
+      <w:ins w:id="54" w:author="Oesch Jonas" w:date="2017-05-05T14:52:00Z">
         <w:r>
           <w:rPr>
             <w:lang w:val="en-US"/>
@@ -537,7 +755,7 @@
     <w:p>
       <w:pPr>
         <w:rPr>
-          <w:ins w:id="36" w:author="Oesch Jonas" w:date="2017-05-08T10:34:00Z"/>
+          <w:ins w:id="55" w:author="Oesch Jonas" w:date="2017-05-08T10:34:00Z"/>
           <w:lang w:val="en-US"/>
         </w:rPr>
       </w:pPr>
@@ -545,23 +763,23 @@
     <w:p>
       <w:pPr>
         <w:rPr>
-          <w:ins w:id="37" w:author="Oesch Jonas" w:date="2017-05-08T10:34:00Z"/>
+          <w:ins w:id="56" w:author="Oesch Jonas" w:date="2017-05-08T10:34:00Z"/>
           <w:b/>
           <w:lang w:val="en-US"/>
-          <w:rPrChange w:id="38" w:author="Oesch Jonas" w:date="2017-05-08T10:35:00Z">
+          <w:rPrChange w:id="57" w:author="Oesch Jonas" w:date="2017-05-08T10:35:00Z">
             <w:rPr>
-              <w:ins w:id="39" w:author="Oesch Jonas" w:date="2017-05-08T10:34:00Z"/>
+              <w:ins w:id="58" w:author="Oesch Jonas" w:date="2017-05-08T10:34:00Z"/>
               <w:lang w:val="en-US"/>
             </w:rPr>
           </w:rPrChange>
         </w:rPr>
       </w:pPr>
-      <w:ins w:id="40" w:author="Oesch Jonas" w:date="2017-05-08T10:34:00Z">
+      <w:ins w:id="59" w:author="Oesch Jonas" w:date="2017-05-08T10:34:00Z">
         <w:r>
           <w:rPr>
             <w:b/>
             <w:lang w:val="en-US"/>
-            <w:rPrChange w:id="41" w:author="Oesch Jonas" w:date="2017-05-08T10:35:00Z">
+            <w:rPrChange w:id="60" w:author="Oesch Jonas" w:date="2017-05-08T10:35:00Z">
               <w:rPr>
                 <w:lang w:val="en-US"/>
               </w:rPr>
@@ -577,7 +795,7 @@
           <w:lang w:val="en-US"/>
         </w:rPr>
       </w:pPr>
-      <w:ins w:id="42" w:author="Oesch Jonas" w:date="2017-05-08T10:38:00Z">
+      <w:ins w:id="61" w:author="Oesch Jonas" w:date="2017-05-08T10:38:00Z">
         <w:r>
           <w:rPr>
             <w:lang w:val="en-US"/>
@@ -585,7 +803,7 @@
           <w:t xml:space="preserve">In retrospect, the spider chart was not an optimal choice for the task of comparing the foods. </w:t>
         </w:r>
       </w:ins>
-      <w:ins w:id="43" w:author="Oesch Jonas" w:date="2017-05-08T10:40:00Z">
+      <w:ins w:id="62" w:author="Oesch Jonas" w:date="2017-05-08T10:40:00Z">
         <w:r>
           <w:rPr>
             <w:lang w:val="en-US"/>
@@ -599,7 +817,7 @@
           <w:t xml:space="preserve"> dots and lines make it sometimes hard to distinguish </w:t>
         </w:r>
       </w:ins>
-      <w:ins w:id="44" w:author="Oesch Jonas" w:date="2017-05-08T10:48:00Z">
+      <w:ins w:id="63" w:author="Oesch Jonas" w:date="2017-05-08T10:48:00Z">
         <w:r>
           <w:rPr>
             <w:lang w:val="en-US"/>
@@ -607,7 +825,7 @@
           <w:t>the individual items</w:t>
         </w:r>
       </w:ins>
-      <w:ins w:id="45" w:author="Oesch Jonas" w:date="2017-05-08T10:44:00Z">
+      <w:ins w:id="64" w:author="Oesch Jonas" w:date="2017-05-08T10:44:00Z">
         <w:r>
           <w:rPr>
             <w:lang w:val="en-US"/>
@@ -615,7 +833,7 @@
           <w:t xml:space="preserve">. </w:t>
         </w:r>
       </w:ins>
-      <w:ins w:id="46" w:author="Oesch Jonas" w:date="2017-05-08T10:49:00Z">
+      <w:ins w:id="65" w:author="Oesch Jonas" w:date="2017-05-08T10:49:00Z">
         <w:r>
           <w:rPr>
             <w:lang w:val="en-US"/>
@@ -623,7 +841,7 @@
           <w:t>Additionally,</w:t>
         </w:r>
       </w:ins>
-      <w:ins w:id="47" w:author="Oesch Jonas" w:date="2017-05-08T10:44:00Z">
+      <w:ins w:id="66" w:author="Oesch Jonas" w:date="2017-05-08T10:44:00Z">
         <w:r>
           <w:rPr>
             <w:lang w:val="en-US"/>
@@ -631,15 +849,22 @@
           <w:t xml:space="preserve"> </w:t>
         </w:r>
       </w:ins>
-      <w:ins w:id="48" w:author="Oesch Jonas" w:date="2017-05-08T10:45:00Z">
-        <w:r>
-          <w:rPr>
-            <w:lang w:val="en-US"/>
-          </w:rPr>
-          <w:t xml:space="preserve">to understand the usefulness of a food in nutrition, it would be more sensible to look at a portion (who eats 100g of dried yeast?) </w:t>
-        </w:r>
-      </w:ins>
-      <w:ins w:id="49" w:author="Oesch Jonas" w:date="2017-05-08T10:46:00Z">
+      <w:ins w:id="67" w:author="Oesch Jonas" w:date="2017-05-08T10:45:00Z">
+        <w:r>
+          <w:rPr>
+            <w:lang w:val="en-US"/>
+          </w:rPr>
+          <w:t xml:space="preserve">to understand the usefulness of a food in nutrition, it would be more </w:t>
+        </w:r>
+        <w:r>
+          <w:rPr>
+            <w:lang w:val="en-US"/>
+          </w:rPr>
+          <w:lastRenderedPageBreak/>
+          <w:t xml:space="preserve">sensible to look at a portion (who eats 100g of dried yeast?) </w:t>
+        </w:r>
+      </w:ins>
+      <w:ins w:id="68" w:author="Oesch Jonas" w:date="2017-05-08T10:46:00Z">
         <w:r>
           <w:rPr>
             <w:lang w:val="en-US"/>
@@ -647,7 +872,7 @@
           <w:t xml:space="preserve">in relation with the daily recommended intake </w:t>
         </w:r>
       </w:ins>
-      <w:ins w:id="50" w:author="Oesch Jonas" w:date="2017-05-08T10:47:00Z">
+      <w:ins w:id="69" w:author="Oesch Jonas" w:date="2017-05-08T10:47:00Z">
         <w:r>
           <w:rPr>
             <w:lang w:val="en-US"/>
@@ -655,22 +880,15 @@
           <w:t>which differs a lot between the different nutrients.</w:t>
         </w:r>
       </w:ins>
-      <w:ins w:id="51" w:author="Oesch Jonas" w:date="2017-05-08T10:50:00Z">
-        <w:r>
-          <w:rPr>
-            <w:lang w:val="en-US"/>
-          </w:rPr>
-          <w:t xml:space="preserve"> Still, there are a lot of things to like and discover. The relationship between food categories and energy content </w:t>
-        </w:r>
-        <w:bookmarkStart w:id="52" w:name="_GoBack"/>
-        <w:r>
-          <w:rPr>
-            <w:lang w:val="en-US"/>
-          </w:rPr>
-          <w:t>for example</w:t>
-        </w:r>
-      </w:ins>
-      <w:ins w:id="53" w:author="Oesch Jonas" w:date="2017-05-08T10:51:00Z">
+      <w:ins w:id="70" w:author="Oesch Jonas" w:date="2017-05-08T10:50:00Z">
+        <w:r>
+          <w:rPr>
+            <w:lang w:val="en-US"/>
+          </w:rPr>
+          <w:t xml:space="preserve"> Still, there are a lot of things to like and discover. The relationship between food categories and energy content for example</w:t>
+        </w:r>
+      </w:ins>
+      <w:ins w:id="71" w:author="Oesch Jonas" w:date="2017-05-08T10:51:00Z">
         <w:r>
           <w:rPr>
             <w:lang w:val="en-US"/>
@@ -679,7 +897,6 @@
         </w:r>
       </w:ins>
     </w:p>
-    <w:bookmarkEnd w:id="52"/>
     <w:sectPr>
       <w:pgSz w:w="11900" w:h="16840"/>
       <w:pgMar w:top="1440" w:right="1440" w:bottom="1440" w:left="1440" w:header="708" w:footer="708" w:gutter="0"/>
@@ -731,37 +948,37 @@
         <w:pStyle w:val="p1"/>
         <w:rPr>
           <w:lang w:val="en-US"/>
-          <w:rPrChange w:id="0" w:author="Oesch Jonas" w:date="2017-05-08T20:04:00Z">
+          <w:rPrChange w:id="16" w:author="Oesch Jonas" w:date="2017-05-08T20:04:00Z">
             <w:rPr>
               <w:lang w:val="de-DE"/>
             </w:rPr>
           </w:rPrChange>
         </w:rPr>
-        <w:pPrChange w:id="1" w:author="Oesch Jonas" w:date="2017-05-08T20:04:00Z">
+        <w:pPrChange w:id="17" w:author="Oesch Jonas" w:date="2017-05-08T20:04:00Z">
           <w:pPr/>
         </w:pPrChange>
       </w:pPr>
       <w:r>
         <w:rPr>
-          <w:rStyle w:val="Funotenzeichen"/>
+          <w:rStyle w:val="FootnoteReference"/>
         </w:rPr>
         <w:footnoteRef/>
       </w:r>
       <w:r>
         <w:rPr>
           <w:lang w:val="en-US"/>
-          <w:rPrChange w:id="2" w:author="Oesch Jonas" w:date="2017-05-08T20:04:00Z">
+          <w:rPrChange w:id="18" w:author="Oesch Jonas" w:date="2017-05-08T20:04:00Z">
             <w:rPr/>
           </w:rPrChange>
         </w:rPr>
         <w:t xml:space="preserve"> </w:t>
       </w:r>
-      <w:ins w:id="3" w:author="Oesch Jonas" w:date="2017-05-08T20:04:00Z">
+      <w:ins w:id="19" w:author="Oesch Jonas" w:date="2017-05-08T20:04:00Z">
         <w:r>
           <w:rPr>
             <w:rStyle w:val="s1"/>
             <w:lang w:val="en-US"/>
-            <w:rPrChange w:id="4" w:author="Oesch Jonas" w:date="2017-05-08T20:04:00Z">
+            <w:rPrChange w:id="20" w:author="Oesch Jonas" w:date="2017-05-08T20:04:00Z">
               <w:rPr>
                 <w:rStyle w:val="s1"/>
               </w:rPr>
@@ -770,7 +987,7 @@
           <w:t>[1] Federal Food Safety and Veterinary Office (2017). Swiss Food Composition Database. [Online]. Available: http://naehrwertdaten.ch. [Accessed: May 8, 2017]</w:t>
         </w:r>
       </w:ins>
-      <w:del w:id="5" w:author="Oesch Jonas" w:date="2017-05-08T20:04:00Z">
+      <w:del w:id="21" w:author="Oesch Jonas" w:date="2017-05-08T20:04:00Z">
         <w:r>
           <w:rPr>
             <w:lang w:val="en-US"/>
@@ -783,7 +1000,7 @@
         <w:r>
           <w:rPr>
             <w:lang w:val="en-US"/>
-            <w:rPrChange w:id="6" w:author="Oesch Jonas" w:date="2017-05-08T20:04:00Z">
+            <w:rPrChange w:id="22" w:author="Oesch Jonas" w:date="2017-05-08T20:04:00Z">
               <w:rPr/>
             </w:rPrChange>
           </w:rPr>
@@ -794,14 +1011,14 @@
         </w:r>
         <w:r>
           <w:rPr>
-            <w:rStyle w:val="Link"/>
+            <w:rStyle w:val="Hyperlink"/>
             <w:lang w:val="en-US"/>
           </w:rPr>
           <w:delText>http://www.naehrwertdaten.ch</w:delText>
         </w:r>
         <w:r>
           <w:rPr>
-            <w:rStyle w:val="Link"/>
+            <w:rStyle w:val="Hyperlink"/>
             <w:lang w:val="en-US"/>
           </w:rPr>
           <w:fldChar w:fldCharType="end"/>
@@ -815,10 +1032,8 @@
         <w:r>
           <w:rPr>
             <w:lang w:val="en-US"/>
-            <w:rPrChange w:id="7" w:author="Oesch Jonas" w:date="2017-05-08T20:04:00Z">
-              <w:rPr>
-                <w:lang w:val="de-DE"/>
-              </w:rPr>
+            <w:rPrChange w:id="23" w:author="Oesch Jonas" w:date="2017-05-08T20:04:00Z">
+              <w:rPr/>
             </w:rPrChange>
           </w:rPr>
           <w:delText>The database is maintained by the Bundesamtes für Lebensmittelsicherheit und Veterinärwesen BLV.</w:delText>
@@ -827,10 +1042,10 @@
     </w:p>
     <w:p>
       <w:pPr>
-        <w:pStyle w:val="Funotentext"/>
-        <w:rPr>
-          <w:lang w:val="en-US"/>
-          <w:rPrChange w:id="8" w:author="Oesch Jonas" w:date="2017-05-08T20:04:00Z">
+        <w:pStyle w:val="FootnoteText"/>
+        <w:rPr>
+          <w:lang w:val="en-US"/>
+          <w:rPrChange w:id="24" w:author="Oesch Jonas" w:date="2017-05-08T20:04:00Z">
             <w:rPr>
               <w:lang w:val="de-DE"/>
             </w:rPr>
@@ -844,36 +1059,36 @@
       <w:pPr>
         <w:pStyle w:val="p1"/>
         <w:rPr>
-          <w:ins w:id="11" w:author="Oesch Jonas" w:date="2017-05-08T20:04:00Z"/>
-          <w:lang w:val="en-US"/>
-          <w:rPrChange w:id="12" w:author="Oesch Jonas" w:date="2017-05-08T20:04:00Z">
+          <w:ins w:id="30" w:author="Oesch Jonas" w:date="2017-05-08T20:04:00Z"/>
+          <w:lang w:val="en-US"/>
+          <w:rPrChange w:id="31" w:author="Oesch Jonas" w:date="2017-05-08T20:04:00Z">
             <w:rPr>
-              <w:ins w:id="13" w:author="Oesch Jonas" w:date="2017-05-08T20:04:00Z"/>
+              <w:ins w:id="32" w:author="Oesch Jonas" w:date="2017-05-08T20:04:00Z"/>
             </w:rPr>
           </w:rPrChange>
         </w:rPr>
       </w:pPr>
       <w:r>
         <w:rPr>
-          <w:rStyle w:val="Funotenzeichen"/>
+          <w:rStyle w:val="FootnoteReference"/>
         </w:rPr>
         <w:footnoteRef/>
       </w:r>
       <w:r>
         <w:rPr>
           <w:lang w:val="en-US"/>
-          <w:rPrChange w:id="14" w:author="Oesch Jonas" w:date="2017-05-08T20:04:00Z">
+          <w:rPrChange w:id="33" w:author="Oesch Jonas" w:date="2017-05-08T20:04:00Z">
             <w:rPr/>
           </w:rPrChange>
         </w:rPr>
         <w:t xml:space="preserve"> </w:t>
       </w:r>
-      <w:ins w:id="15" w:author="Oesch Jonas" w:date="2017-05-08T20:04:00Z">
+      <w:ins w:id="34" w:author="Oesch Jonas" w:date="2017-05-08T20:04:00Z">
         <w:r>
           <w:rPr>
             <w:rStyle w:val="s1"/>
             <w:lang w:val="en-US"/>
-            <w:rPrChange w:id="16" w:author="Oesch Jonas" w:date="2017-05-08T20:04:00Z">
+            <w:rPrChange w:id="35" w:author="Oesch Jonas" w:date="2017-05-08T20:04:00Z">
               <w:rPr>
                 <w:rStyle w:val="s1"/>
               </w:rPr>
@@ -885,9 +1100,9 @@
     </w:p>
     <w:p>
       <w:pPr>
-        <w:pStyle w:val="Funotentext"/>
+        <w:pStyle w:val="FootnoteText"/>
       </w:pPr>
-      <w:del w:id="17" w:author="Oesch Jonas" w:date="2017-05-08T20:04:00Z">
+      <w:del w:id="36" w:author="Oesch Jonas" w:date="2017-05-08T20:04:00Z">
         <w:r>
           <w:delText xml:space="preserve">Source: </w:delText>
         </w:r>
@@ -902,13 +1117,13 @@
         </w:r>
         <w:r>
           <w:rPr>
-            <w:rStyle w:val="Link"/>
+            <w:rStyle w:val="Hyperlink"/>
           </w:rPr>
           <w:delText>https://syntagmatic.github.io/parallel-coordinates/</w:delText>
         </w:r>
         <w:r>
           <w:rPr>
-            <w:rStyle w:val="Link"/>
+            <w:rStyle w:val="Hyperlink"/>
           </w:rPr>
           <w:fldChar w:fldCharType="end"/>
         </w:r>
@@ -922,35 +1137,35 @@
     <w:p>
       <w:pPr>
         <w:pStyle w:val="p1"/>
-        <w:pPrChange w:id="27" w:author="Oesch Jonas" w:date="2017-05-08T20:04:00Z">
+        <w:pPrChange w:id="46" w:author="Oesch Jonas" w:date="2017-05-08T20:04:00Z">
           <w:pPr>
-            <w:pStyle w:val="Funotentext"/>
+            <w:pStyle w:val="FootnoteText"/>
           </w:pPr>
         </w:pPrChange>
       </w:pPr>
-      <w:ins w:id="28" w:author="Oesch Jonas" w:date="2017-05-08T10:48:00Z">
-        <w:r>
-          <w:rPr>
-            <w:rStyle w:val="Funotenzeichen"/>
+      <w:ins w:id="47" w:author="Oesch Jonas" w:date="2017-05-08T10:48:00Z">
+        <w:r>
+          <w:rPr>
+            <w:rStyle w:val="FootnoteReference"/>
           </w:rPr>
           <w:footnoteRef/>
         </w:r>
         <w:r>
           <w:rPr>
             <w:lang w:val="en-US"/>
-            <w:rPrChange w:id="29" w:author="Oesch Jonas" w:date="2017-05-08T20:04:00Z">
+            <w:rPrChange w:id="48" w:author="Oesch Jonas" w:date="2017-05-08T20:04:00Z">
               <w:rPr/>
             </w:rPrChange>
           </w:rPr>
           <w:t xml:space="preserve"> </w:t>
         </w:r>
       </w:ins>
-      <w:ins w:id="30" w:author="Oesch Jonas" w:date="2017-05-08T20:04:00Z">
+      <w:ins w:id="49" w:author="Oesch Jonas" w:date="2017-05-08T20:04:00Z">
         <w:r>
           <w:rPr>
             <w:rStyle w:val="s1"/>
             <w:lang w:val="en-US"/>
-            <w:rPrChange w:id="31" w:author="Oesch Jonas" w:date="2017-05-08T20:04:00Z">
+            <w:rPrChange w:id="50" w:author="Oesch Jonas" w:date="2017-05-08T20:04:00Z">
               <w:rPr>
                 <w:rStyle w:val="s1"/>
               </w:rPr>
@@ -987,7 +1202,7 @@
           <w:t>: May 8, 2017]</w:t>
         </w:r>
       </w:ins>
-      <w:ins w:id="32" w:author="Oesch Jonas" w:date="2017-05-08T11:02:00Z">
+      <w:ins w:id="51" w:author="Oesch Jonas" w:date="2017-05-08T11:02:00Z">
         <w:r>
           <w:rPr>
             <w:lang w:val="de-CH"/>
@@ -1002,6 +1217,9 @@
 
 <file path=word/people.xml><?xml version="1.0" encoding="utf-8"?>
 <w15:people xmlns:wpc="http://schemas.microsoft.com/office/word/2010/wordprocessingCanvas" xmlns:mo="http://schemas.microsoft.com/office/mac/office/2008/main" xmlns:mc="http://schemas.openxmlformats.org/markup-compatibility/2006" xmlns:mv="urn:schemas-microsoft-com:mac:vml" xmlns:o="urn:schemas-microsoft-com:office:office" xmlns:r="http://schemas.openxmlformats.org/officeDocument/2006/relationships" xmlns:m="http://schemas.openxmlformats.org/officeDocument/2006/math" xmlns:v="urn:schemas-microsoft-com:vml" xmlns:wp14="http://schemas.microsoft.com/office/word/2010/wordprocessingDrawing" xmlns:wp="http://schemas.openxmlformats.org/drawingml/2006/wordprocessingDrawing" xmlns:w10="urn:schemas-microsoft-com:office:word" xmlns:w="http://schemas.openxmlformats.org/wordprocessingml/2006/main" xmlns:w14="http://schemas.microsoft.com/office/word/2010/wordml" xmlns:w15="http://schemas.microsoft.com/office/word/2012/wordml" xmlns:wpg="http://schemas.microsoft.com/office/word/2010/wordprocessingGroup" xmlns:wpi="http://schemas.microsoft.com/office/word/2010/wordprocessingInk" xmlns:wne="http://schemas.microsoft.com/office/word/2006/wordml" xmlns:wps="http://schemas.microsoft.com/office/word/2010/wordprocessingShape" mc:Ignorable="w14 w15 wp14">
+  <w15:person w15:author="Claude Mueller">
+    <w15:presenceInfo w15:providerId="Windows Live" w15:userId="d9d80d4cf30c4b92"/>
+  </w15:person>
   <w15:person w15:author="Oesch Jonas">
     <w15:presenceInfo w15:providerId="None" w15:userId="Oesch Jonas"/>
   </w15:person>
@@ -1405,17 +1623,17 @@
     <w:lsdException w:name="Mention" w:semiHidden="1" w:unhideWhenUsed="1"/>
     <w:lsdException w:name="Smart Hyperlink" w:semiHidden="1" w:unhideWhenUsed="1"/>
   </w:latentStyles>
-  <w:style w:type="paragraph" w:default="1" w:styleId="Standard">
+  <w:style w:type="paragraph" w:default="1" w:styleId="Normal">
     <w:name w:val="Normal"/>
     <w:qFormat/>
   </w:style>
-  <w:style w:type="character" w:default="1" w:styleId="Absatz-Standardschriftart">
+  <w:style w:type="character" w:default="1" w:styleId="DefaultParagraphFont">
     <w:name w:val="Default Paragraph Font"/>
     <w:uiPriority w:val="1"/>
     <w:semiHidden/>
     <w:unhideWhenUsed/>
   </w:style>
-  <w:style w:type="table" w:default="1" w:styleId="NormaleTabelle">
+  <w:style w:type="table" w:default="1" w:styleId="TableNormal">
     <w:name w:val="Normal Table"/>
     <w:uiPriority w:val="99"/>
     <w:semiHidden/>
@@ -1430,15 +1648,15 @@
       </w:tblCellMar>
     </w:tblPr>
   </w:style>
-  <w:style w:type="numbering" w:default="1" w:styleId="KeineListe">
+  <w:style w:type="numbering" w:default="1" w:styleId="NoList">
     <w:name w:val="No List"/>
     <w:uiPriority w:val="99"/>
     <w:semiHidden/>
     <w:unhideWhenUsed/>
   </w:style>
-  <w:style w:type="character" w:styleId="Link">
+  <w:style w:type="character" w:styleId="Hyperlink">
     <w:name w:val="Hyperlink"/>
-    <w:basedOn w:val="Absatz-Standardschriftart"/>
+    <w:basedOn w:val="DefaultParagraphFont"/>
     <w:uiPriority w:val="99"/>
     <w:unhideWhenUsed/>
     <w:rsid w:val="00412DD9"/>
@@ -1447,24 +1665,24 @@
       <w:u w:val="single"/>
     </w:rPr>
   </w:style>
-  <w:style w:type="paragraph" w:styleId="Funotentext">
+  <w:style w:type="paragraph" w:styleId="FootnoteText">
     <w:name w:val="footnote text"/>
-    <w:basedOn w:val="Standard"/>
-    <w:link w:val="FunotentextZchn"/>
+    <w:basedOn w:val="Normal"/>
+    <w:link w:val="FootnoteTextChar"/>
     <w:uiPriority w:val="99"/>
     <w:unhideWhenUsed/>
     <w:rsid w:val="00412DD9"/>
   </w:style>
-  <w:style w:type="character" w:customStyle="1" w:styleId="FunotentextZchn">
-    <w:name w:val="Fußnotentext Zchn"/>
-    <w:basedOn w:val="Absatz-Standardschriftart"/>
-    <w:link w:val="Funotentext"/>
+  <w:style w:type="character" w:customStyle="1" w:styleId="FootnoteTextChar">
+    <w:name w:val="Footnote Text Char"/>
+    <w:basedOn w:val="DefaultParagraphFont"/>
+    <w:link w:val="FootnoteText"/>
     <w:uiPriority w:val="99"/>
     <w:rsid w:val="00412DD9"/>
   </w:style>
-  <w:style w:type="character" w:styleId="Funotenzeichen">
+  <w:style w:type="character" w:styleId="FootnoteReference">
     <w:name w:val="footnote reference"/>
-    <w:basedOn w:val="Absatz-Standardschriftart"/>
+    <w:basedOn w:val="DefaultParagraphFont"/>
     <w:uiPriority w:val="99"/>
     <w:unhideWhenUsed/>
     <w:rsid w:val="00412DD9"/>
@@ -1472,10 +1690,10 @@
       <w:vertAlign w:val="superscript"/>
     </w:rPr>
   </w:style>
-  <w:style w:type="paragraph" w:styleId="Sprechblasentext">
+  <w:style w:type="paragraph" w:styleId="BalloonText">
     <w:name w:val="Balloon Text"/>
-    <w:basedOn w:val="Standard"/>
-    <w:link w:val="SprechblasentextZchn"/>
+    <w:basedOn w:val="Normal"/>
+    <w:link w:val="BalloonTextChar"/>
     <w:uiPriority w:val="99"/>
     <w:semiHidden/>
     <w:unhideWhenUsed/>
@@ -1486,10 +1704,10 @@
       <w:szCs w:val="18"/>
     </w:rPr>
   </w:style>
-  <w:style w:type="character" w:customStyle="1" w:styleId="SprechblasentextZchn">
-    <w:name w:val="Sprechblasentext Zchn"/>
-    <w:basedOn w:val="Absatz-Standardschriftart"/>
-    <w:link w:val="Sprechblasentext"/>
+  <w:style w:type="character" w:customStyle="1" w:styleId="BalloonTextChar">
+    <w:name w:val="Balloon Text Char"/>
+    <w:basedOn w:val="DefaultParagraphFont"/>
+    <w:link w:val="BalloonText"/>
     <w:uiPriority w:val="99"/>
     <w:semiHidden/>
     <w:rsid w:val="00E6119E"/>
@@ -1501,7 +1719,7 @@
   </w:style>
   <w:style w:type="paragraph" w:customStyle="1" w:styleId="p1">
     <w:name w:val="p1"/>
-    <w:basedOn w:val="Standard"/>
+    <w:basedOn w:val="Normal"/>
     <w:rsid w:val="005A3563"/>
     <w:rPr>
       <w:rFonts w:ascii="Baskerville" w:hAnsi="Baskerville" w:cs="Times New Roman"/>
@@ -1512,7 +1730,7 @@
   </w:style>
   <w:style w:type="character" w:customStyle="1" w:styleId="s1">
     <w:name w:val="s1"/>
-    <w:basedOn w:val="Absatz-Standardschriftart"/>
+    <w:basedOn w:val="DefaultParagraphFont"/>
     <w:rsid w:val="005A3563"/>
   </w:style>
 </w:styles>
@@ -1784,7 +2002,7 @@
 </file>
 
 <file path=customXml/itemProps1.xml><?xml version="1.0" encoding="utf-8"?>
-<ds:datastoreItem xmlns:ds="http://schemas.openxmlformats.org/officeDocument/2006/customXml" ds:itemID="{A1346FC2-C1B8-0540-8130-82DFFB9761E0}">
+<ds:datastoreItem xmlns:ds="http://schemas.openxmlformats.org/officeDocument/2006/customXml" ds:itemID="{04171710-EDAD-2E4D-AEC0-D2888BDF6A59}">
   <ds:schemaRefs>
     <ds:schemaRef ds:uri="http://schemas.openxmlformats.org/officeDocument/2006/bibliography"/>
   </ds:schemaRefs>

</xml_diff>

<commit_message>
Textänderungen ins Plakat übernommen
</commit_message>
<xml_diff>
--- a/release/Food-Opera Text.docx
+++ b/release/Food-Opera Text.docx
@@ -80,28 +80,12 @@
         </w:rPr>
         <w:t xml:space="preserve"> possible </w:t>
       </w:r>
-      <w:del w:id="0" w:author="Claude Mueller" w:date="2017-05-08T21:00:00Z">
-        <w:r>
-          <w:rPr>
-            <w:lang w:val="en-US"/>
-          </w:rPr>
-          <w:delText xml:space="preserve">nutrition </w:delText>
-        </w:r>
-      </w:del>
-      <w:ins w:id="1" w:author="Claude Mueller" w:date="2017-05-08T21:00:00Z">
-        <w:r>
-          <w:rPr>
-            <w:lang w:val="en-US"/>
-          </w:rPr>
-          <w:t>nutrient</w:t>
-        </w:r>
-        <w:r>
-          <w:rPr>
-            <w:lang w:val="en-US"/>
-          </w:rPr>
-          <w:t xml:space="preserve"> </w:t>
-        </w:r>
-      </w:ins>
+      <w:r>
+        <w:rPr>
+          <w:lang w:val="en-US"/>
+        </w:rPr>
+        <w:t xml:space="preserve">nutrient </w:t>
+      </w:r>
       <w:r>
         <w:rPr>
           <w:lang w:val="en-US"/>
@@ -167,38 +151,24 @@
         </w:rPr>
         <w:t xml:space="preserve">The goal </w:t>
       </w:r>
-      <w:ins w:id="2" w:author="Claude Mueller" w:date="2017-05-08T21:00:00Z">
-        <w:r>
-          <w:rPr>
-            <w:lang w:val="en-US"/>
-          </w:rPr>
-          <w:t xml:space="preserve">of the </w:t>
-        </w:r>
-      </w:ins>
-      <w:ins w:id="3" w:author="Claude Mueller" w:date="2017-05-08T21:02:00Z">
-        <w:r>
-          <w:rPr>
-            <w:lang w:val="en-US"/>
-          </w:rPr>
-          <w:t>main</w:t>
-        </w:r>
-      </w:ins>
-      <w:ins w:id="4" w:author="Claude Mueller" w:date="2017-05-08T21:00:00Z">
-        <w:r>
-          <w:rPr>
-            <w:lang w:val="en-US"/>
-          </w:rPr>
-          <w:t xml:space="preserve"> chart</w:t>
-        </w:r>
-      </w:ins>
-      <w:del w:id="5" w:author="Claude Mueller" w:date="2017-05-08T21:00:00Z">
-        <w:r>
-          <w:rPr>
-            <w:lang w:val="en-US"/>
-          </w:rPr>
-          <w:delText>is to show the viewer</w:delText>
-        </w:r>
-      </w:del>
+      <w:r>
+        <w:rPr>
+          <w:lang w:val="en-US"/>
+        </w:rPr>
+        <w:t xml:space="preserve">of the </w:t>
+      </w:r>
+      <w:r>
+        <w:rPr>
+          <w:lang w:val="en-US"/>
+        </w:rPr>
+        <w:t>main</w:t>
+      </w:r>
+      <w:r>
+        <w:rPr>
+          <w:lang w:val="en-US"/>
+        </w:rPr>
+        <w:t xml:space="preserve"> chart</w:t>
+      </w:r>
       <w:r>
         <w:rPr>
           <w:lang w:val="en-US"/>
@@ -211,47 +181,17 @@
         </w:rPr>
         <w:t xml:space="preserve">the basic correlation between </w:t>
       </w:r>
-      <w:del w:id="6" w:author="Claude Mueller" w:date="2017-05-08T21:00:00Z">
-        <w:r>
-          <w:rPr>
-            <w:lang w:val="en-US"/>
-          </w:rPr>
-          <w:delText xml:space="preserve">food nutrition </w:delText>
-        </w:r>
-      </w:del>
-      <w:ins w:id="7" w:author="Claude Mueller" w:date="2017-05-08T21:00:00Z">
-        <w:r>
-          <w:rPr>
-            <w:lang w:val="en-US"/>
-          </w:rPr>
-          <w:t>nutrient</w:t>
-        </w:r>
-        <w:r>
-          <w:rPr>
-            <w:lang w:val="en-US"/>
-          </w:rPr>
-          <w:t xml:space="preserve"> </w:t>
-        </w:r>
-      </w:ins>
-      <w:r>
-        <w:rPr>
-          <w:lang w:val="en-US"/>
-        </w:rPr>
-        <w:t>contents and energy content</w:t>
-      </w:r>
-      <w:del w:id="8" w:author="Claude Mueller" w:date="2017-05-08T21:01:00Z">
-        <w:r>
-          <w:rPr>
-            <w:lang w:val="en-US"/>
-          </w:rPr>
-          <w:delText xml:space="preserve"> in the main visualization</w:delText>
-        </w:r>
-      </w:del>
-      <w:r>
-        <w:rPr>
-          <w:lang w:val="en-US"/>
-        </w:rPr>
-        <w:t xml:space="preserve">. With that as a reference some specific foods are shown </w:t>
+      <w:r>
+        <w:rPr>
+          <w:lang w:val="en-US"/>
+        </w:rPr>
+        <w:t xml:space="preserve">nutrient </w:t>
+      </w:r>
+      <w:r>
+        <w:rPr>
+          <w:lang w:val="en-US"/>
+        </w:rPr>
+        <w:t xml:space="preserve">contents and energy content. With that as a reference some specific foods are shown </w:t>
       </w:r>
       <w:r>
         <w:rPr>
@@ -277,22 +217,12 @@
         </w:rPr>
         <w:t xml:space="preserve"> </w:t>
       </w:r>
-      <w:ins w:id="9" w:author="Claude Mueller" w:date="2017-05-08T21:01:00Z">
-        <w:r>
-          <w:rPr>
-            <w:lang w:val="en-US"/>
-          </w:rPr>
-          <w:t>but also competing foods from different categories.</w:t>
-        </w:r>
-      </w:ins>
-      <w:del w:id="10" w:author="Claude Mueller" w:date="2017-05-08T21:01:00Z">
-        <w:r>
-          <w:rPr>
-            <w:lang w:val="en-US"/>
-          </w:rPr>
-          <w:delText xml:space="preserve">but also adversarial relations between different foods from different categories that compete. </w:delText>
-        </w:r>
-      </w:del>
+      <w:r>
+        <w:rPr>
+          <w:lang w:val="en-US"/>
+        </w:rPr>
+        <w:t>but also competing foods from different categories.</w:t>
+      </w:r>
     </w:p>
     <w:p>
       <w:pPr>
@@ -301,70 +231,57 @@
           <w:lang w:val="en-US"/>
         </w:rPr>
       </w:pPr>
-    </w:p>
-    <w:p>
-      <w:pPr>
-        <w:rPr>
-          <w:ins w:id="11" w:author="Claude Mueller" w:date="2017-05-08T21:02:00Z"/>
+      <w:bookmarkStart w:id="0" w:name="_GoBack"/>
+      <w:bookmarkEnd w:id="0"/>
+    </w:p>
+    <w:p>
+      <w:pPr>
+        <w:rPr>
           <w:b/>
           <w:lang w:val="en-US"/>
         </w:rPr>
       </w:pPr>
-      <w:ins w:id="12" w:author="Claude Mueller" w:date="2017-05-08T21:02:00Z">
-        <w:r>
-          <w:rPr>
-            <w:b/>
-            <w:lang w:val="en-US"/>
-          </w:rPr>
-          <w:t>Main chart</w:t>
-        </w:r>
-      </w:ins>
-    </w:p>
-    <w:p>
-      <w:pPr>
-        <w:rPr>
-          <w:ins w:id="13" w:author="Claude Mueller" w:date="2017-05-08T21:02:00Z"/>
-          <w:lang w:val="en-US"/>
-        </w:rPr>
-      </w:pPr>
-      <w:ins w:id="14" w:author="Claude Mueller" w:date="2017-05-08T21:02:00Z">
-        <w:r>
-          <w:rPr>
-            <w:lang w:val="en-US"/>
-          </w:rPr>
-          <w:t xml:space="preserve">Ordered by amount of energy contained and colored according to the category they belong to, the foods in this selection show first and foremost the correlation between energy content and nutrient composition. </w:t>
-        </w:r>
-        <w:r>
-          <w:rPr>
-            <w:lang w:val="en-US"/>
-          </w:rPr>
-          <w:br/>
-          <w:t xml:space="preserve">The energy starts to increase with the decreasing amount of water. The </w:t>
-        </w:r>
-        <w:proofErr w:type="spellStart"/>
-        <w:r>
-          <w:rPr>
-            <w:lang w:val="en-US"/>
-          </w:rPr>
-          <w:t>energetical</w:t>
-        </w:r>
-        <w:proofErr w:type="spellEnd"/>
-        <w:r>
-          <w:rPr>
-            <w:lang w:val="en-US"/>
-          </w:rPr>
-          <w:t xml:space="preserve"> midfield is mainly made up of Cereals containing big portions of starch, followed by processed sweets containing mainly sugar and fat which proves to be just the right combination for our palate. And in the end - to maximize the energy content - all nutrients make way for fat.</w:t>
-        </w:r>
-      </w:ins>
-    </w:p>
-    <w:p>
-      <w:pPr>
-        <w:rPr>
-          <w:ins w:id="15" w:author="Claude Mueller" w:date="2017-05-08T21:02:00Z"/>
+      <w:r>
+        <w:rPr>
           <w:b/>
           <w:lang w:val="en-US"/>
         </w:rPr>
-      </w:pPr>
+        <w:t>Main chart</w:t>
+      </w:r>
+    </w:p>
+    <w:p>
+      <w:pPr>
+        <w:rPr>
+          <w:lang w:val="en-US"/>
+        </w:rPr>
+      </w:pPr>
+      <w:r>
+        <w:rPr>
+          <w:lang w:val="en-US"/>
+        </w:rPr>
+        <w:t xml:space="preserve">Ordered by amount of energy contained and colored according to the category they belong to, the foods in this selection show first and foremost the correlation between energy content and nutrient composition. </w:t>
+      </w:r>
+      <w:r>
+        <w:rPr>
+          <w:lang w:val="en-US"/>
+        </w:rPr>
+        <w:br/>
+        <w:t xml:space="preserve">The energy starts to increase with the decreasing amount of water. The </w:t>
+      </w:r>
+      <w:proofErr w:type="spellStart"/>
+      <w:r>
+        <w:rPr>
+          <w:lang w:val="en-US"/>
+        </w:rPr>
+        <w:t>energetical</w:t>
+      </w:r>
+      <w:proofErr w:type="spellEnd"/>
+      <w:r>
+        <w:rPr>
+          <w:lang w:val="en-US"/>
+        </w:rPr>
+        <w:t xml:space="preserve"> midfield is mainly made up of Cereals containing big portions of starch, followed by processed sweets containing mainly sugar and fat which proves to be just the right combination for our palate. And in the end - to maximize the energy content - all nutrients make way for fat.</w:t>
+      </w:r>
     </w:p>
     <w:p>
       <w:pPr>
@@ -373,11 +290,19 @@
           <w:lang w:val="en-US"/>
         </w:rPr>
       </w:pPr>
-      <w:r>
+    </w:p>
+    <w:p>
+      <w:pPr>
         <w:rPr>
           <w:b/>
           <w:lang w:val="en-US"/>
         </w:rPr>
+      </w:pPr>
+      <w:r>
+        <w:rPr>
+          <w:b/>
+          <w:lang w:val="en-US"/>
+        </w:rPr>
         <w:t>The data and the p</w:t>
       </w:r>
       <w:r>
@@ -414,7 +339,7 @@
       </w:r>
       <w:r>
         <w:rPr>
-          <w:rStyle w:val="FootnoteReference"/>
+          <w:rStyle w:val="Funotenzeichen"/>
           <w:lang w:val="en-US"/>
         </w:rPr>
         <w:footnoteReference w:id="1"/>
@@ -455,30 +380,12 @@
         </w:rPr>
         <w:t xml:space="preserve"> foods are stored with their </w:t>
       </w:r>
-      <w:del w:id="25" w:author="Claude Mueller" w:date="2017-05-08T21:03:00Z">
-        <w:r>
-          <w:rPr>
-            <w:lang w:val="en-US"/>
-          </w:rPr>
-          <w:delText xml:space="preserve">nutritional </w:delText>
-        </w:r>
-      </w:del>
-      <w:ins w:id="26" w:author="Claude Mueller" w:date="2017-05-08T21:03:00Z">
-        <w:r>
-          <w:rPr>
-            <w:lang w:val="en-US"/>
-          </w:rPr>
-          <w:t>nutrient</w:t>
-        </w:r>
-        <w:bookmarkStart w:id="27" w:name="_GoBack"/>
-        <w:bookmarkEnd w:id="27"/>
-        <w:r>
-          <w:rPr>
-            <w:lang w:val="en-US"/>
-          </w:rPr>
-          <w:t xml:space="preserve"> </w:t>
-        </w:r>
-      </w:ins>
+      <w:r>
+        <w:rPr>
+          <w:lang w:val="en-US"/>
+        </w:rPr>
+        <w:t xml:space="preserve">nutrient </w:t>
+      </w:r>
       <w:r>
         <w:rPr>
           <w:lang w:val="en-US"/>
@@ -529,22 +436,12 @@
         </w:rPr>
         <w:t xml:space="preserve">visualization was chosen and </w:t>
       </w:r>
-      <w:del w:id="28" w:author="Oesch Jonas" w:date="2017-05-08T10:37:00Z">
-        <w:r>
-          <w:rPr>
-            <w:lang w:val="en-US"/>
-          </w:rPr>
-          <w:delText xml:space="preserve">is </w:delText>
-        </w:r>
-      </w:del>
-      <w:ins w:id="29" w:author="Oesch Jonas" w:date="2017-05-08T10:37:00Z">
-        <w:r>
-          <w:rPr>
-            <w:lang w:val="en-US"/>
-          </w:rPr>
-          <w:t xml:space="preserve">was </w:t>
-        </w:r>
-      </w:ins>
+      <w:r>
+        <w:rPr>
+          <w:lang w:val="en-US"/>
+        </w:rPr>
+        <w:t xml:space="preserve">was </w:t>
+      </w:r>
       <w:r>
         <w:rPr>
           <w:lang w:val="en-US"/>
@@ -553,7 +450,7 @@
       </w:r>
       <w:r>
         <w:rPr>
-          <w:rStyle w:val="FootnoteReference"/>
+          <w:rStyle w:val="Funotenzeichen"/>
           <w:lang w:val="en-US"/>
         </w:rPr>
         <w:footnoteReference w:id="2"/>
@@ -606,50 +503,30 @@
         </w:rPr>
         <w:br/>
       </w:r>
-      <w:del w:id="37" w:author="Oesch Jonas" w:date="2017-05-08T10:37:00Z">
-        <w:r>
-          <w:rPr>
-            <w:lang w:val="en-US"/>
-          </w:rPr>
-          <w:delText xml:space="preserve">In </w:delText>
-        </w:r>
-      </w:del>
-      <w:ins w:id="38" w:author="Oesch Jonas" w:date="2017-05-08T10:37:00Z">
-        <w:r>
-          <w:rPr>
-            <w:lang w:val="en-US"/>
-          </w:rPr>
-          <w:t xml:space="preserve">During </w:t>
-        </w:r>
-      </w:ins>
+      <w:r>
+        <w:rPr>
+          <w:lang w:val="en-US"/>
+        </w:rPr>
+        <w:t xml:space="preserve">During </w:t>
+      </w:r>
       <w:r>
         <w:rPr>
           <w:lang w:val="en-US"/>
         </w:rPr>
         <w:t xml:space="preserve">the exploration a few interesting foods and connections between foods where found and chosen for the </w:t>
       </w:r>
-      <w:del w:id="39" w:author="Oesch Jonas" w:date="2017-05-08T10:38:00Z">
-        <w:r>
-          <w:rPr>
-            <w:lang w:val="en-US"/>
-          </w:rPr>
-          <w:delText xml:space="preserve">actual </w:delText>
-        </w:r>
-      </w:del>
-      <w:ins w:id="40" w:author="Oesch Jonas" w:date="2017-05-08T10:38:00Z">
-        <w:r>
-          <w:rPr>
-            <w:lang w:val="en-US"/>
-          </w:rPr>
-          <w:t>presented</w:t>
-        </w:r>
-        <w:r>
-          <w:rPr>
-            <w:lang w:val="en-US"/>
-          </w:rPr>
-          <w:t xml:space="preserve"> </w:t>
-        </w:r>
-      </w:ins>
+      <w:r>
+        <w:rPr>
+          <w:lang w:val="en-US"/>
+        </w:rPr>
+        <w:t>presented</w:t>
+      </w:r>
+      <w:r>
+        <w:rPr>
+          <w:lang w:val="en-US"/>
+        </w:rPr>
+        <w:t xml:space="preserve"> </w:t>
+      </w:r>
       <w:r>
         <w:rPr>
           <w:lang w:val="en-US"/>
@@ -660,7 +537,6 @@
     <w:p>
       <w:pPr>
         <w:rPr>
-          <w:ins w:id="41" w:author="Oesch Jonas" w:date="2017-05-05T14:52:00Z"/>
           <w:lang w:val="en-US"/>
         </w:rPr>
       </w:pPr>
@@ -670,28 +546,12 @@
         </w:rPr>
         <w:t xml:space="preserve">Because parallel coordinates are not intuitive for the uninvolved </w:t>
       </w:r>
-      <w:del w:id="42" w:author="Oesch Jonas" w:date="2017-05-05T14:51:00Z">
-        <w:r>
-          <w:rPr>
-            <w:lang w:val="en-US"/>
-          </w:rPr>
-          <w:delText>observer</w:delText>
-        </w:r>
-        <w:r>
-          <w:rPr>
-            <w:lang w:val="en-US"/>
-          </w:rPr>
-          <w:delText xml:space="preserve"> </w:delText>
-        </w:r>
-      </w:del>
-      <w:ins w:id="43" w:author="Oesch Jonas" w:date="2017-05-05T14:51:00Z">
-        <w:r>
-          <w:rPr>
-            <w:lang w:val="en-US"/>
-          </w:rPr>
-          <w:t xml:space="preserve">reader </w:t>
-        </w:r>
-      </w:ins>
+      <w:r>
+        <w:rPr>
+          <w:lang w:val="en-US"/>
+        </w:rPr>
+        <w:t xml:space="preserve">reader </w:t>
+      </w:r>
       <w:r>
         <w:rPr>
           <w:lang w:val="en-US"/>
@@ -704,82 +564,60 @@
         </w:rPr>
         <w:t>n as the main visualization</w:t>
       </w:r>
-      <w:ins w:id="44" w:author="Oesch Jonas" w:date="2017-05-08T10:47:00Z">
-        <w:r>
-          <w:rPr>
-            <w:lang w:val="en-US"/>
-          </w:rPr>
-          <w:t xml:space="preserve"> and realized in d3.js</w:t>
-        </w:r>
-      </w:ins>
-      <w:ins w:id="45" w:author="Oesch Jonas" w:date="2017-05-08T10:48:00Z">
-        <w:r>
-          <w:rPr>
-            <w:rStyle w:val="FootnoteReference"/>
-            <w:lang w:val="en-US"/>
-          </w:rPr>
-          <w:footnoteReference w:id="3"/>
-        </w:r>
-      </w:ins>
+      <w:r>
+        <w:rPr>
+          <w:lang w:val="en-US"/>
+        </w:rPr>
+        <w:t xml:space="preserve"> and realized in d3.js</w:t>
+      </w:r>
+      <w:r>
+        <w:rPr>
+          <w:rStyle w:val="Funotenzeichen"/>
+          <w:lang w:val="en-US"/>
+        </w:rPr>
+        <w:footnoteReference w:id="3"/>
+      </w:r>
       <w:r>
         <w:rPr>
           <w:lang w:val="en-US"/>
         </w:rPr>
         <w:t xml:space="preserve">. </w:t>
       </w:r>
-      <w:del w:id="52" w:author="Oesch Jonas" w:date="2017-05-05T14:51:00Z">
-        <w:r>
-          <w:rPr>
-            <w:lang w:val="en-US"/>
-          </w:rPr>
-          <w:delText>It’s more intuitive when comparing a small number of data.</w:delText>
-        </w:r>
-      </w:del>
-      <w:ins w:id="53" w:author="Oesch Jonas" w:date="2017-05-05T14:51:00Z">
-        <w:r>
-          <w:rPr>
-            <w:lang w:val="en-US"/>
-          </w:rPr>
-          <w:t xml:space="preserve">This creates a characteristic shape for every food that is representative of its character. </w:t>
-        </w:r>
-      </w:ins>
-      <w:ins w:id="54" w:author="Oesch Jonas" w:date="2017-05-05T14:52:00Z">
-        <w:r>
-          <w:rPr>
-            <w:lang w:val="en-US"/>
-          </w:rPr>
-          <w:t>Some are spiky extremists while others have more well-rounded personalities.</w:t>
-        </w:r>
-      </w:ins>
-    </w:p>
-    <w:p>
-      <w:pPr>
-        <w:rPr>
-          <w:ins w:id="55" w:author="Oesch Jonas" w:date="2017-05-08T10:34:00Z"/>
-          <w:lang w:val="en-US"/>
-        </w:rPr>
-      </w:pPr>
-    </w:p>
-    <w:p>
-      <w:pPr>
-        <w:rPr>
-          <w:ins w:id="56" w:author="Oesch Jonas" w:date="2017-05-08T10:34:00Z"/>
+      <w:r>
+        <w:rPr>
+          <w:lang w:val="en-US"/>
+        </w:rPr>
+        <w:t>This creates a characteristic shape for every food that is representative of its character. Some are spiky extremists while others have more well-rounded personalities.</w:t>
+      </w:r>
+    </w:p>
+    <w:p>
+      <w:pPr>
+        <w:rPr>
+          <w:ins w:id="23" w:author="Oesch Jonas" w:date="2017-05-08T10:34:00Z"/>
+          <w:lang w:val="en-US"/>
+        </w:rPr>
+      </w:pPr>
+    </w:p>
+    <w:p>
+      <w:pPr>
+        <w:rPr>
+          <w:ins w:id="24" w:author="Oesch Jonas" w:date="2017-05-08T10:34:00Z"/>
           <w:b/>
           <w:lang w:val="en-US"/>
-          <w:rPrChange w:id="57" w:author="Oesch Jonas" w:date="2017-05-08T10:35:00Z">
+          <w:rPrChange w:id="25" w:author="Oesch Jonas" w:date="2017-05-08T10:35:00Z">
             <w:rPr>
-              <w:ins w:id="58" w:author="Oesch Jonas" w:date="2017-05-08T10:34:00Z"/>
+              <w:ins w:id="26" w:author="Oesch Jonas" w:date="2017-05-08T10:34:00Z"/>
               <w:lang w:val="en-US"/>
             </w:rPr>
           </w:rPrChange>
         </w:rPr>
       </w:pPr>
-      <w:ins w:id="59" w:author="Oesch Jonas" w:date="2017-05-08T10:34:00Z">
+      <w:ins w:id="27" w:author="Oesch Jonas" w:date="2017-05-08T10:34:00Z">
         <w:r>
           <w:rPr>
             <w:b/>
             <w:lang w:val="en-US"/>
-            <w:rPrChange w:id="60" w:author="Oesch Jonas" w:date="2017-05-08T10:35:00Z">
+            <w:rPrChange w:id="28" w:author="Oesch Jonas" w:date="2017-05-08T10:35:00Z">
               <w:rPr>
                 <w:lang w:val="en-US"/>
               </w:rPr>
@@ -795,7 +633,7 @@
           <w:lang w:val="en-US"/>
         </w:rPr>
       </w:pPr>
-      <w:ins w:id="61" w:author="Oesch Jonas" w:date="2017-05-08T10:38:00Z">
+      <w:ins w:id="29" w:author="Oesch Jonas" w:date="2017-05-08T10:38:00Z">
         <w:r>
           <w:rPr>
             <w:lang w:val="en-US"/>
@@ -803,7 +641,7 @@
           <w:t xml:space="preserve">In retrospect, the spider chart was not an optimal choice for the task of comparing the foods. </w:t>
         </w:r>
       </w:ins>
-      <w:ins w:id="62" w:author="Oesch Jonas" w:date="2017-05-08T10:40:00Z">
+      <w:ins w:id="30" w:author="Oesch Jonas" w:date="2017-05-08T10:40:00Z">
         <w:r>
           <w:rPr>
             <w:lang w:val="en-US"/>
@@ -817,7 +655,7 @@
           <w:t xml:space="preserve"> dots and lines make it sometimes hard to distinguish </w:t>
         </w:r>
       </w:ins>
-      <w:ins w:id="63" w:author="Oesch Jonas" w:date="2017-05-08T10:48:00Z">
+      <w:ins w:id="31" w:author="Oesch Jonas" w:date="2017-05-08T10:48:00Z">
         <w:r>
           <w:rPr>
             <w:lang w:val="en-US"/>
@@ -825,7 +663,7 @@
           <w:t>the individual items</w:t>
         </w:r>
       </w:ins>
-      <w:ins w:id="64" w:author="Oesch Jonas" w:date="2017-05-08T10:44:00Z">
+      <w:ins w:id="32" w:author="Oesch Jonas" w:date="2017-05-08T10:44:00Z">
         <w:r>
           <w:rPr>
             <w:lang w:val="en-US"/>
@@ -833,7 +671,7 @@
           <w:t xml:space="preserve">. </w:t>
         </w:r>
       </w:ins>
-      <w:ins w:id="65" w:author="Oesch Jonas" w:date="2017-05-08T10:49:00Z">
+      <w:ins w:id="33" w:author="Oesch Jonas" w:date="2017-05-08T10:49:00Z">
         <w:r>
           <w:rPr>
             <w:lang w:val="en-US"/>
@@ -841,7 +679,7 @@
           <w:t>Additionally,</w:t>
         </w:r>
       </w:ins>
-      <w:ins w:id="66" w:author="Oesch Jonas" w:date="2017-05-08T10:44:00Z">
+      <w:ins w:id="34" w:author="Oesch Jonas" w:date="2017-05-08T10:44:00Z">
         <w:r>
           <w:rPr>
             <w:lang w:val="en-US"/>
@@ -849,7 +687,7 @@
           <w:t xml:space="preserve"> </w:t>
         </w:r>
       </w:ins>
-      <w:ins w:id="67" w:author="Oesch Jonas" w:date="2017-05-08T10:45:00Z">
+      <w:ins w:id="35" w:author="Oesch Jonas" w:date="2017-05-08T10:45:00Z">
         <w:r>
           <w:rPr>
             <w:lang w:val="en-US"/>
@@ -864,7 +702,7 @@
           <w:t xml:space="preserve">sensible to look at a portion (who eats 100g of dried yeast?) </w:t>
         </w:r>
       </w:ins>
-      <w:ins w:id="68" w:author="Oesch Jonas" w:date="2017-05-08T10:46:00Z">
+      <w:ins w:id="36" w:author="Oesch Jonas" w:date="2017-05-08T10:46:00Z">
         <w:r>
           <w:rPr>
             <w:lang w:val="en-US"/>
@@ -872,7 +710,7 @@
           <w:t xml:space="preserve">in relation with the daily recommended intake </w:t>
         </w:r>
       </w:ins>
-      <w:ins w:id="69" w:author="Oesch Jonas" w:date="2017-05-08T10:47:00Z">
+      <w:ins w:id="37" w:author="Oesch Jonas" w:date="2017-05-08T10:47:00Z">
         <w:r>
           <w:rPr>
             <w:lang w:val="en-US"/>
@@ -880,7 +718,7 @@
           <w:t>which differs a lot between the different nutrients.</w:t>
         </w:r>
       </w:ins>
-      <w:ins w:id="70" w:author="Oesch Jonas" w:date="2017-05-08T10:50:00Z">
+      <w:ins w:id="38" w:author="Oesch Jonas" w:date="2017-05-08T10:50:00Z">
         <w:r>
           <w:rPr>
             <w:lang w:val="en-US"/>
@@ -888,7 +726,7 @@
           <w:t xml:space="preserve"> Still, there are a lot of things to like and discover. The relationship between food categories and energy content for example</w:t>
         </w:r>
       </w:ins>
-      <w:ins w:id="71" w:author="Oesch Jonas" w:date="2017-05-08T10:51:00Z">
+      <w:ins w:id="39" w:author="Oesch Jonas" w:date="2017-05-08T10:51:00Z">
         <w:r>
           <w:rPr>
             <w:lang w:val="en-US"/>
@@ -948,37 +786,37 @@
         <w:pStyle w:val="p1"/>
         <w:rPr>
           <w:lang w:val="en-US"/>
-          <w:rPrChange w:id="16" w:author="Oesch Jonas" w:date="2017-05-08T20:04:00Z">
+          <w:rPrChange w:id="1" w:author="Oesch Jonas" w:date="2017-05-08T20:04:00Z">
             <w:rPr>
               <w:lang w:val="de-DE"/>
             </w:rPr>
           </w:rPrChange>
         </w:rPr>
-        <w:pPrChange w:id="17" w:author="Oesch Jonas" w:date="2017-05-08T20:04:00Z">
+        <w:pPrChange w:id="2" w:author="Oesch Jonas" w:date="2017-05-08T20:04:00Z">
           <w:pPr/>
         </w:pPrChange>
       </w:pPr>
       <w:r>
         <w:rPr>
-          <w:rStyle w:val="FootnoteReference"/>
+          <w:rStyle w:val="Funotenzeichen"/>
         </w:rPr>
         <w:footnoteRef/>
       </w:r>
       <w:r>
         <w:rPr>
           <w:lang w:val="en-US"/>
-          <w:rPrChange w:id="18" w:author="Oesch Jonas" w:date="2017-05-08T20:04:00Z">
+          <w:rPrChange w:id="3" w:author="Oesch Jonas" w:date="2017-05-08T20:04:00Z">
             <w:rPr/>
           </w:rPrChange>
         </w:rPr>
         <w:t xml:space="preserve"> </w:t>
       </w:r>
-      <w:ins w:id="19" w:author="Oesch Jonas" w:date="2017-05-08T20:04:00Z">
+      <w:ins w:id="4" w:author="Oesch Jonas" w:date="2017-05-08T20:04:00Z">
         <w:r>
           <w:rPr>
             <w:rStyle w:val="s1"/>
             <w:lang w:val="en-US"/>
-            <w:rPrChange w:id="20" w:author="Oesch Jonas" w:date="2017-05-08T20:04:00Z">
+            <w:rPrChange w:id="5" w:author="Oesch Jonas" w:date="2017-05-08T20:04:00Z">
               <w:rPr>
                 <w:rStyle w:val="s1"/>
               </w:rPr>
@@ -987,7 +825,7 @@
           <w:t>[1] Federal Food Safety and Veterinary Office (2017). Swiss Food Composition Database. [Online]. Available: http://naehrwertdaten.ch. [Accessed: May 8, 2017]</w:t>
         </w:r>
       </w:ins>
-      <w:del w:id="21" w:author="Oesch Jonas" w:date="2017-05-08T20:04:00Z">
+      <w:del w:id="6" w:author="Oesch Jonas" w:date="2017-05-08T20:04:00Z">
         <w:r>
           <w:rPr>
             <w:lang w:val="en-US"/>
@@ -1000,7 +838,7 @@
         <w:r>
           <w:rPr>
             <w:lang w:val="en-US"/>
-            <w:rPrChange w:id="22" w:author="Oesch Jonas" w:date="2017-05-08T20:04:00Z">
+            <w:rPrChange w:id="7" w:author="Oesch Jonas" w:date="2017-05-08T20:04:00Z">
               <w:rPr/>
             </w:rPrChange>
           </w:rPr>
@@ -1011,14 +849,14 @@
         </w:r>
         <w:r>
           <w:rPr>
-            <w:rStyle w:val="Hyperlink"/>
+            <w:rStyle w:val="Link"/>
             <w:lang w:val="en-US"/>
           </w:rPr>
           <w:delText>http://www.naehrwertdaten.ch</w:delText>
         </w:r>
         <w:r>
           <w:rPr>
-            <w:rStyle w:val="Hyperlink"/>
+            <w:rStyle w:val="Link"/>
             <w:lang w:val="en-US"/>
           </w:rPr>
           <w:fldChar w:fldCharType="end"/>
@@ -1032,7 +870,7 @@
         <w:r>
           <w:rPr>
             <w:lang w:val="en-US"/>
-            <w:rPrChange w:id="23" w:author="Oesch Jonas" w:date="2017-05-08T20:04:00Z">
+            <w:rPrChange w:id="8" w:author="Oesch Jonas" w:date="2017-05-08T20:04:00Z">
               <w:rPr/>
             </w:rPrChange>
           </w:rPr>
@@ -1042,10 +880,10 @@
     </w:p>
     <w:p>
       <w:pPr>
-        <w:pStyle w:val="FootnoteText"/>
-        <w:rPr>
-          <w:lang w:val="en-US"/>
-          <w:rPrChange w:id="24" w:author="Oesch Jonas" w:date="2017-05-08T20:04:00Z">
+        <w:pStyle w:val="Funotentext"/>
+        <w:rPr>
+          <w:lang w:val="en-US"/>
+          <w:rPrChange w:id="9" w:author="Oesch Jonas" w:date="2017-05-08T20:04:00Z">
             <w:rPr>
               <w:lang w:val="de-DE"/>
             </w:rPr>
@@ -1059,36 +897,36 @@
       <w:pPr>
         <w:pStyle w:val="p1"/>
         <w:rPr>
-          <w:ins w:id="30" w:author="Oesch Jonas" w:date="2017-05-08T20:04:00Z"/>
-          <w:lang w:val="en-US"/>
-          <w:rPrChange w:id="31" w:author="Oesch Jonas" w:date="2017-05-08T20:04:00Z">
+          <w:ins w:id="10" w:author="Oesch Jonas" w:date="2017-05-08T20:04:00Z"/>
+          <w:lang w:val="en-US"/>
+          <w:rPrChange w:id="11" w:author="Oesch Jonas" w:date="2017-05-08T20:04:00Z">
             <w:rPr>
-              <w:ins w:id="32" w:author="Oesch Jonas" w:date="2017-05-08T20:04:00Z"/>
+              <w:ins w:id="12" w:author="Oesch Jonas" w:date="2017-05-08T20:04:00Z"/>
             </w:rPr>
           </w:rPrChange>
         </w:rPr>
       </w:pPr>
       <w:r>
         <w:rPr>
-          <w:rStyle w:val="FootnoteReference"/>
+          <w:rStyle w:val="Funotenzeichen"/>
         </w:rPr>
         <w:footnoteRef/>
       </w:r>
       <w:r>
         <w:rPr>
           <w:lang w:val="en-US"/>
-          <w:rPrChange w:id="33" w:author="Oesch Jonas" w:date="2017-05-08T20:04:00Z">
+          <w:rPrChange w:id="13" w:author="Oesch Jonas" w:date="2017-05-08T20:04:00Z">
             <w:rPr/>
           </w:rPrChange>
         </w:rPr>
         <w:t xml:space="preserve"> </w:t>
       </w:r>
-      <w:ins w:id="34" w:author="Oesch Jonas" w:date="2017-05-08T20:04:00Z">
+      <w:ins w:id="14" w:author="Oesch Jonas" w:date="2017-05-08T20:04:00Z">
         <w:r>
           <w:rPr>
             <w:rStyle w:val="s1"/>
             <w:lang w:val="en-US"/>
-            <w:rPrChange w:id="35" w:author="Oesch Jonas" w:date="2017-05-08T20:04:00Z">
+            <w:rPrChange w:id="15" w:author="Oesch Jonas" w:date="2017-05-08T20:04:00Z">
               <w:rPr>
                 <w:rStyle w:val="s1"/>
               </w:rPr>
@@ -1100,9 +938,9 @@
     </w:p>
     <w:p>
       <w:pPr>
-        <w:pStyle w:val="FootnoteText"/>
-      </w:pPr>
-      <w:del w:id="36" w:author="Oesch Jonas" w:date="2017-05-08T20:04:00Z">
+        <w:pStyle w:val="Funotentext"/>
+      </w:pPr>
+      <w:del w:id="16" w:author="Oesch Jonas" w:date="2017-05-08T20:04:00Z">
         <w:r>
           <w:delText xml:space="preserve">Source: </w:delText>
         </w:r>
@@ -1117,13 +955,13 @@
         </w:r>
         <w:r>
           <w:rPr>
-            <w:rStyle w:val="Hyperlink"/>
+            <w:rStyle w:val="Link"/>
           </w:rPr>
           <w:delText>https://syntagmatic.github.io/parallel-coordinates/</w:delText>
         </w:r>
         <w:r>
           <w:rPr>
-            <w:rStyle w:val="Hyperlink"/>
+            <w:rStyle w:val="Link"/>
           </w:rPr>
           <w:fldChar w:fldCharType="end"/>
         </w:r>
@@ -1137,35 +975,35 @@
     <w:p>
       <w:pPr>
         <w:pStyle w:val="p1"/>
-        <w:pPrChange w:id="46" w:author="Oesch Jonas" w:date="2017-05-08T20:04:00Z">
+        <w:pPrChange w:id="17" w:author="Oesch Jonas" w:date="2017-05-08T20:04:00Z">
           <w:pPr>
-            <w:pStyle w:val="FootnoteText"/>
+            <w:pStyle w:val="Funotentext"/>
           </w:pPr>
         </w:pPrChange>
       </w:pPr>
-      <w:ins w:id="47" w:author="Oesch Jonas" w:date="2017-05-08T10:48:00Z">
-        <w:r>
-          <w:rPr>
-            <w:rStyle w:val="FootnoteReference"/>
+      <w:ins w:id="18" w:author="Oesch Jonas" w:date="2017-05-08T10:48:00Z">
+        <w:r>
+          <w:rPr>
+            <w:rStyle w:val="Funotenzeichen"/>
           </w:rPr>
           <w:footnoteRef/>
         </w:r>
         <w:r>
           <w:rPr>
             <w:lang w:val="en-US"/>
-            <w:rPrChange w:id="48" w:author="Oesch Jonas" w:date="2017-05-08T20:04:00Z">
+            <w:rPrChange w:id="19" w:author="Oesch Jonas" w:date="2017-05-08T20:04:00Z">
               <w:rPr/>
             </w:rPrChange>
           </w:rPr>
           <w:t xml:space="preserve"> </w:t>
         </w:r>
       </w:ins>
-      <w:ins w:id="49" w:author="Oesch Jonas" w:date="2017-05-08T20:04:00Z">
+      <w:ins w:id="20" w:author="Oesch Jonas" w:date="2017-05-08T20:04:00Z">
         <w:r>
           <w:rPr>
             <w:rStyle w:val="s1"/>
             <w:lang w:val="en-US"/>
-            <w:rPrChange w:id="50" w:author="Oesch Jonas" w:date="2017-05-08T20:04:00Z">
+            <w:rPrChange w:id="21" w:author="Oesch Jonas" w:date="2017-05-08T20:04:00Z">
               <w:rPr>
                 <w:rStyle w:val="s1"/>
               </w:rPr>
@@ -1202,7 +1040,7 @@
           <w:t>: May 8, 2017]</w:t>
         </w:r>
       </w:ins>
-      <w:ins w:id="51" w:author="Oesch Jonas" w:date="2017-05-08T11:02:00Z">
+      <w:ins w:id="22" w:author="Oesch Jonas" w:date="2017-05-08T11:02:00Z">
         <w:r>
           <w:rPr>
             <w:lang w:val="de-CH"/>
@@ -1217,9 +1055,6 @@
 
 <file path=word/people.xml><?xml version="1.0" encoding="utf-8"?>
 <w15:people xmlns:wpc="http://schemas.microsoft.com/office/word/2010/wordprocessingCanvas" xmlns:mo="http://schemas.microsoft.com/office/mac/office/2008/main" xmlns:mc="http://schemas.openxmlformats.org/markup-compatibility/2006" xmlns:mv="urn:schemas-microsoft-com:mac:vml" xmlns:o="urn:schemas-microsoft-com:office:office" xmlns:r="http://schemas.openxmlformats.org/officeDocument/2006/relationships" xmlns:m="http://schemas.openxmlformats.org/officeDocument/2006/math" xmlns:v="urn:schemas-microsoft-com:vml" xmlns:wp14="http://schemas.microsoft.com/office/word/2010/wordprocessingDrawing" xmlns:wp="http://schemas.openxmlformats.org/drawingml/2006/wordprocessingDrawing" xmlns:w10="urn:schemas-microsoft-com:office:word" xmlns:w="http://schemas.openxmlformats.org/wordprocessingml/2006/main" xmlns:w14="http://schemas.microsoft.com/office/word/2010/wordml" xmlns:w15="http://schemas.microsoft.com/office/word/2012/wordml" xmlns:wpg="http://schemas.microsoft.com/office/word/2010/wordprocessingGroup" xmlns:wpi="http://schemas.microsoft.com/office/word/2010/wordprocessingInk" xmlns:wne="http://schemas.microsoft.com/office/word/2006/wordml" xmlns:wps="http://schemas.microsoft.com/office/word/2010/wordprocessingShape" mc:Ignorable="w14 w15 wp14">
-  <w15:person w15:author="Claude Mueller">
-    <w15:presenceInfo w15:providerId="Windows Live" w15:userId="d9d80d4cf30c4b92"/>
-  </w15:person>
   <w15:person w15:author="Oesch Jonas">
     <w15:presenceInfo w15:providerId="None" w15:userId="Oesch Jonas"/>
   </w15:person>
@@ -1623,17 +1458,17 @@
     <w:lsdException w:name="Mention" w:semiHidden="1" w:unhideWhenUsed="1"/>
     <w:lsdException w:name="Smart Hyperlink" w:semiHidden="1" w:unhideWhenUsed="1"/>
   </w:latentStyles>
-  <w:style w:type="paragraph" w:default="1" w:styleId="Normal">
+  <w:style w:type="paragraph" w:default="1" w:styleId="Standard">
     <w:name w:val="Normal"/>
     <w:qFormat/>
   </w:style>
-  <w:style w:type="character" w:default="1" w:styleId="DefaultParagraphFont">
+  <w:style w:type="character" w:default="1" w:styleId="Absatz-Standardschriftart">
     <w:name w:val="Default Paragraph Font"/>
     <w:uiPriority w:val="1"/>
     <w:semiHidden/>
     <w:unhideWhenUsed/>
   </w:style>
-  <w:style w:type="table" w:default="1" w:styleId="TableNormal">
+  <w:style w:type="table" w:default="1" w:styleId="NormaleTabelle">
     <w:name w:val="Normal Table"/>
     <w:uiPriority w:val="99"/>
     <w:semiHidden/>
@@ -1648,15 +1483,15 @@
       </w:tblCellMar>
     </w:tblPr>
   </w:style>
-  <w:style w:type="numbering" w:default="1" w:styleId="NoList">
+  <w:style w:type="numbering" w:default="1" w:styleId="KeineListe">
     <w:name w:val="No List"/>
     <w:uiPriority w:val="99"/>
     <w:semiHidden/>
     <w:unhideWhenUsed/>
   </w:style>
-  <w:style w:type="character" w:styleId="Hyperlink">
+  <w:style w:type="character" w:styleId="Link">
     <w:name w:val="Hyperlink"/>
-    <w:basedOn w:val="DefaultParagraphFont"/>
+    <w:basedOn w:val="Absatz-Standardschriftart"/>
     <w:uiPriority w:val="99"/>
     <w:unhideWhenUsed/>
     <w:rsid w:val="00412DD9"/>
@@ -1665,24 +1500,24 @@
       <w:u w:val="single"/>
     </w:rPr>
   </w:style>
-  <w:style w:type="paragraph" w:styleId="FootnoteText">
+  <w:style w:type="paragraph" w:styleId="Funotentext">
     <w:name w:val="footnote text"/>
-    <w:basedOn w:val="Normal"/>
-    <w:link w:val="FootnoteTextChar"/>
+    <w:basedOn w:val="Standard"/>
+    <w:link w:val="FunotentextZchn"/>
     <w:uiPriority w:val="99"/>
     <w:unhideWhenUsed/>
     <w:rsid w:val="00412DD9"/>
   </w:style>
-  <w:style w:type="character" w:customStyle="1" w:styleId="FootnoteTextChar">
-    <w:name w:val="Footnote Text Char"/>
-    <w:basedOn w:val="DefaultParagraphFont"/>
-    <w:link w:val="FootnoteText"/>
+  <w:style w:type="character" w:customStyle="1" w:styleId="FunotentextZchn">
+    <w:name w:val="Fußnotentext Zchn"/>
+    <w:basedOn w:val="Absatz-Standardschriftart"/>
+    <w:link w:val="Funotentext"/>
     <w:uiPriority w:val="99"/>
     <w:rsid w:val="00412DD9"/>
   </w:style>
-  <w:style w:type="character" w:styleId="FootnoteReference">
+  <w:style w:type="character" w:styleId="Funotenzeichen">
     <w:name w:val="footnote reference"/>
-    <w:basedOn w:val="DefaultParagraphFont"/>
+    <w:basedOn w:val="Absatz-Standardschriftart"/>
     <w:uiPriority w:val="99"/>
     <w:unhideWhenUsed/>
     <w:rsid w:val="00412DD9"/>
@@ -1690,10 +1525,10 @@
       <w:vertAlign w:val="superscript"/>
     </w:rPr>
   </w:style>
-  <w:style w:type="paragraph" w:styleId="BalloonText">
+  <w:style w:type="paragraph" w:styleId="Sprechblasentext">
     <w:name w:val="Balloon Text"/>
-    <w:basedOn w:val="Normal"/>
-    <w:link w:val="BalloonTextChar"/>
+    <w:basedOn w:val="Standard"/>
+    <w:link w:val="SprechblasentextZchn"/>
     <w:uiPriority w:val="99"/>
     <w:semiHidden/>
     <w:unhideWhenUsed/>
@@ -1704,10 +1539,10 @@
       <w:szCs w:val="18"/>
     </w:rPr>
   </w:style>
-  <w:style w:type="character" w:customStyle="1" w:styleId="BalloonTextChar">
-    <w:name w:val="Balloon Text Char"/>
-    <w:basedOn w:val="DefaultParagraphFont"/>
-    <w:link w:val="BalloonText"/>
+  <w:style w:type="character" w:customStyle="1" w:styleId="SprechblasentextZchn">
+    <w:name w:val="Sprechblasentext Zchn"/>
+    <w:basedOn w:val="Absatz-Standardschriftart"/>
+    <w:link w:val="Sprechblasentext"/>
     <w:uiPriority w:val="99"/>
     <w:semiHidden/>
     <w:rsid w:val="00E6119E"/>
@@ -1719,7 +1554,7 @@
   </w:style>
   <w:style w:type="paragraph" w:customStyle="1" w:styleId="p1">
     <w:name w:val="p1"/>
-    <w:basedOn w:val="Normal"/>
+    <w:basedOn w:val="Standard"/>
     <w:rsid w:val="005A3563"/>
     <w:rPr>
       <w:rFonts w:ascii="Baskerville" w:hAnsi="Baskerville" w:cs="Times New Roman"/>
@@ -1730,7 +1565,7 @@
   </w:style>
   <w:style w:type="character" w:customStyle="1" w:styleId="s1">
     <w:name w:val="s1"/>
-    <w:basedOn w:val="DefaultParagraphFont"/>
+    <w:basedOn w:val="Absatz-Standardschriftart"/>
     <w:rsid w:val="005A3563"/>
   </w:style>
 </w:styles>
@@ -2002,7 +1837,7 @@
 </file>
 
 <file path=customXml/itemProps1.xml><?xml version="1.0" encoding="utf-8"?>
-<ds:datastoreItem xmlns:ds="http://schemas.openxmlformats.org/officeDocument/2006/customXml" ds:itemID="{04171710-EDAD-2E4D-AEC0-D2888BDF6A59}">
+<ds:datastoreItem xmlns:ds="http://schemas.openxmlformats.org/officeDocument/2006/customXml" ds:itemID="{027CEBE4-7A60-7648-82C0-A98A81FBA82D}">
   <ds:schemaRefs>
     <ds:schemaRef ds:uri="http://schemas.openxmlformats.org/officeDocument/2006/bibliography"/>
   </ds:schemaRefs>

</xml_diff>